<commit_message>
Thêm dự án EInvoiceManagerFE
</commit_message>
<xml_diff>
--- a/AllConnect.docx
+++ b/AllConnect.docx
@@ -154,7 +154,29 @@
           <w:szCs w:val="23"/>
           <w:shd w:val="clear" w:color="auto" w:fill="FFFFFF"/>
         </w:rPr>
-        <w:t>Pre-SharedKey: Hilo@2021</w:t>
+        <w:t>Pre-</w:t>
+      </w:r>
+      <w:proofErr w:type="spellStart"/>
+      <w:r>
+        <w:rPr>
+          <w:rFonts w:ascii="Segoe UI" w:hAnsi="Segoe UI" w:cs="Segoe UI"/>
+          <w:color w:val="242424"/>
+          <w:sz w:val="23"/>
+          <w:szCs w:val="23"/>
+          <w:shd w:val="clear" w:color="auto" w:fill="FFFFFF"/>
+        </w:rPr>
+        <w:t>SharedKey</w:t>
+      </w:r>
+      <w:proofErr w:type="spellEnd"/>
+      <w:r>
+        <w:rPr>
+          <w:rFonts w:ascii="Segoe UI" w:hAnsi="Segoe UI" w:cs="Segoe UI"/>
+          <w:color w:val="242424"/>
+          <w:sz w:val="23"/>
+          <w:szCs w:val="23"/>
+          <w:shd w:val="clear" w:color="auto" w:fill="FFFFFF"/>
+        </w:rPr>
+        <w:t>: Hilo@2021</w:t>
       </w:r>
     </w:p>
     <w:p>
@@ -177,8 +199,97 @@
           <w:szCs w:val="23"/>
           <w:shd w:val="clear" w:color="auto" w:fill="FFFFFF"/>
         </w:rPr>
-        <w:t>Tài khoản đăng nhập vpn: </w:t>
-      </w:r>
+        <w:t xml:space="preserve">Tài </w:t>
+      </w:r>
+      <w:proofErr w:type="spellStart"/>
+      <w:r>
+        <w:rPr>
+          <w:rFonts w:ascii="Segoe UI" w:hAnsi="Segoe UI" w:cs="Segoe UI"/>
+          <w:color w:val="242424"/>
+          <w:sz w:val="23"/>
+          <w:szCs w:val="23"/>
+          <w:shd w:val="clear" w:color="auto" w:fill="FFFFFF"/>
+        </w:rPr>
+        <w:t>khoản</w:t>
+      </w:r>
+      <w:proofErr w:type="spellEnd"/>
+      <w:r>
+        <w:rPr>
+          <w:rFonts w:ascii="Segoe UI" w:hAnsi="Segoe UI" w:cs="Segoe UI"/>
+          <w:color w:val="242424"/>
+          <w:sz w:val="23"/>
+          <w:szCs w:val="23"/>
+          <w:shd w:val="clear" w:color="auto" w:fill="FFFFFF"/>
+        </w:rPr>
+        <w:t xml:space="preserve"> </w:t>
+      </w:r>
+      <w:proofErr w:type="spellStart"/>
+      <w:r>
+        <w:rPr>
+          <w:rFonts w:ascii="Segoe UI" w:hAnsi="Segoe UI" w:cs="Segoe UI"/>
+          <w:color w:val="242424"/>
+          <w:sz w:val="23"/>
+          <w:szCs w:val="23"/>
+          <w:shd w:val="clear" w:color="auto" w:fill="FFFFFF"/>
+        </w:rPr>
+        <w:t>đăng</w:t>
+      </w:r>
+      <w:proofErr w:type="spellEnd"/>
+      <w:r>
+        <w:rPr>
+          <w:rFonts w:ascii="Segoe UI" w:hAnsi="Segoe UI" w:cs="Segoe UI"/>
+          <w:color w:val="242424"/>
+          <w:sz w:val="23"/>
+          <w:szCs w:val="23"/>
+          <w:shd w:val="clear" w:color="auto" w:fill="FFFFFF"/>
+        </w:rPr>
+        <w:t xml:space="preserve"> </w:t>
+      </w:r>
+      <w:proofErr w:type="spellStart"/>
+      <w:r>
+        <w:rPr>
+          <w:rFonts w:ascii="Segoe UI" w:hAnsi="Segoe UI" w:cs="Segoe UI"/>
+          <w:color w:val="242424"/>
+          <w:sz w:val="23"/>
+          <w:szCs w:val="23"/>
+          <w:shd w:val="clear" w:color="auto" w:fill="FFFFFF"/>
+        </w:rPr>
+        <w:t>nhập</w:t>
+      </w:r>
+      <w:proofErr w:type="spellEnd"/>
+      <w:r>
+        <w:rPr>
+          <w:rFonts w:ascii="Segoe UI" w:hAnsi="Segoe UI" w:cs="Segoe UI"/>
+          <w:color w:val="242424"/>
+          <w:sz w:val="23"/>
+          <w:szCs w:val="23"/>
+          <w:shd w:val="clear" w:color="auto" w:fill="FFFFFF"/>
+        </w:rPr>
+        <w:t xml:space="preserve"> </w:t>
+      </w:r>
+      <w:proofErr w:type="spellStart"/>
+      <w:r>
+        <w:rPr>
+          <w:rFonts w:ascii="Segoe UI" w:hAnsi="Segoe UI" w:cs="Segoe UI"/>
+          <w:color w:val="242424"/>
+          <w:sz w:val="23"/>
+          <w:szCs w:val="23"/>
+          <w:shd w:val="clear" w:color="auto" w:fill="FFFFFF"/>
+        </w:rPr>
+        <w:t>vpn</w:t>
+      </w:r>
+      <w:proofErr w:type="spellEnd"/>
+      <w:r>
+        <w:rPr>
+          <w:rFonts w:ascii="Segoe UI" w:hAnsi="Segoe UI" w:cs="Segoe UI"/>
+          <w:color w:val="242424"/>
+          <w:sz w:val="23"/>
+          <w:szCs w:val="23"/>
+          <w:shd w:val="clear" w:color="auto" w:fill="FFFFFF"/>
+        </w:rPr>
+        <w:t>: </w:t>
+      </w:r>
+      <w:proofErr w:type="spellStart"/>
       <w:r>
         <w:rPr>
           <w:rFonts w:ascii="Segoe UI" w:hAnsi="Segoe UI" w:cs="Segoe UI"/>
@@ -191,6 +302,7 @@
         </w:rPr>
         <w:t>dieud</w:t>
       </w:r>
+      <w:proofErr w:type="spellEnd"/>
       <w:r>
         <w:rPr>
           <w:rFonts w:ascii="Segoe UI" w:hAnsi="Segoe UI" w:cs="Segoe UI"/>
@@ -278,9 +390,13 @@
       </w:r>
     </w:p>
     <w:p>
+      <w:proofErr w:type="spellStart"/>
+      <w:proofErr w:type="gramStart"/>
       <w:r>
         <w:t>Id:devuser</w:t>
       </w:r>
+      <w:proofErr w:type="spellEnd"/>
+      <w:proofErr w:type="gramEnd"/>
     </w:p>
     <w:p>
       <w:pPr>
@@ -349,7 +465,73 @@
           <w:sz w:val="19"/>
           <w:szCs w:val="19"/>
         </w:rPr>
-        <w:t>"Server= 192.168.20.133; Database=uat_hddt78_data; User Id=devuser; Password=LqmGLN5amBfA3S68w9Me; MultipleActiveResultSets=true; TrustServerCertificate=True;"</w:t>
+        <w:t>"Server= 192.168.20.133; Database=uat_hddt78_data; User Id=</w:t>
+      </w:r>
+      <w:proofErr w:type="spellStart"/>
+      <w:r>
+        <w:rPr>
+          <w:rFonts w:ascii="Cascadia Mono" w:hAnsi="Cascadia Mono" w:cs="Cascadia Mono"/>
+          <w:color w:val="A31515"/>
+          <w:kern w:val="0"/>
+          <w:sz w:val="19"/>
+          <w:szCs w:val="19"/>
+        </w:rPr>
+        <w:t>devuser</w:t>
+      </w:r>
+      <w:proofErr w:type="spellEnd"/>
+      <w:r>
+        <w:rPr>
+          <w:rFonts w:ascii="Cascadia Mono" w:hAnsi="Cascadia Mono" w:cs="Cascadia Mono"/>
+          <w:color w:val="A31515"/>
+          <w:kern w:val="0"/>
+          <w:sz w:val="19"/>
+          <w:szCs w:val="19"/>
+        </w:rPr>
+        <w:t xml:space="preserve">; Password=LqmGLN5amBfA3S68w9Me; </w:t>
+      </w:r>
+      <w:proofErr w:type="spellStart"/>
+      <w:r>
+        <w:rPr>
+          <w:rFonts w:ascii="Cascadia Mono" w:hAnsi="Cascadia Mono" w:cs="Cascadia Mono"/>
+          <w:color w:val="A31515"/>
+          <w:kern w:val="0"/>
+          <w:sz w:val="19"/>
+          <w:szCs w:val="19"/>
+        </w:rPr>
+        <w:t>MultipleActiveResultSets</w:t>
+      </w:r>
+      <w:proofErr w:type="spellEnd"/>
+      <w:r>
+        <w:rPr>
+          <w:rFonts w:ascii="Cascadia Mono" w:hAnsi="Cascadia Mono" w:cs="Cascadia Mono"/>
+          <w:color w:val="A31515"/>
+          <w:kern w:val="0"/>
+          <w:sz w:val="19"/>
+          <w:szCs w:val="19"/>
+        </w:rPr>
+        <w:t xml:space="preserve">=true; </w:t>
+      </w:r>
+      <w:proofErr w:type="spellStart"/>
+      <w:r>
+        <w:rPr>
+          <w:rFonts w:ascii="Cascadia Mono" w:hAnsi="Cascadia Mono" w:cs="Cascadia Mono"/>
+          <w:color w:val="A31515"/>
+          <w:kern w:val="0"/>
+          <w:sz w:val="19"/>
+          <w:szCs w:val="19"/>
+        </w:rPr>
+        <w:t>TrustServerCertificate</w:t>
+      </w:r>
+      <w:proofErr w:type="spellEnd"/>
+      <w:r>
+        <w:rPr>
+          <w:rFonts w:ascii="Cascadia Mono" w:hAnsi="Cascadia Mono" w:cs="Cascadia Mono"/>
+          <w:color w:val="A31515"/>
+          <w:kern w:val="0"/>
+          <w:sz w:val="19"/>
+          <w:szCs w:val="19"/>
+        </w:rPr>
+        <w:t>=True;"</w:t>
       </w:r>
       <w:r>
         <w:rPr>
@@ -414,7 +596,73 @@
           <w:sz w:val="19"/>
           <w:szCs w:val="19"/>
         </w:rPr>
-        <w:t>"Server= 192.168.20.133; Database=uat_hddt78_qldv; User Id=devuser; Password=LqmGLN5amBfA3S68w9Me; MultipleActiveResultSets=true; TrustServerCertificate=True;"</w:t>
+        <w:t>"Server= 192.168.20.133; Database=uat_hddt78_qldv; User Id=</w:t>
+      </w:r>
+      <w:proofErr w:type="spellStart"/>
+      <w:r>
+        <w:rPr>
+          <w:rFonts w:ascii="Cascadia Mono" w:hAnsi="Cascadia Mono" w:cs="Cascadia Mono"/>
+          <w:color w:val="A31515"/>
+          <w:kern w:val="0"/>
+          <w:sz w:val="19"/>
+          <w:szCs w:val="19"/>
+        </w:rPr>
+        <w:t>devuser</w:t>
+      </w:r>
+      <w:proofErr w:type="spellEnd"/>
+      <w:r>
+        <w:rPr>
+          <w:rFonts w:ascii="Cascadia Mono" w:hAnsi="Cascadia Mono" w:cs="Cascadia Mono"/>
+          <w:color w:val="A31515"/>
+          <w:kern w:val="0"/>
+          <w:sz w:val="19"/>
+          <w:szCs w:val="19"/>
+        </w:rPr>
+        <w:t xml:space="preserve">; Password=LqmGLN5amBfA3S68w9Me; </w:t>
+      </w:r>
+      <w:proofErr w:type="spellStart"/>
+      <w:r>
+        <w:rPr>
+          <w:rFonts w:ascii="Cascadia Mono" w:hAnsi="Cascadia Mono" w:cs="Cascadia Mono"/>
+          <w:color w:val="A31515"/>
+          <w:kern w:val="0"/>
+          <w:sz w:val="19"/>
+          <w:szCs w:val="19"/>
+        </w:rPr>
+        <w:t>MultipleActiveResultSets</w:t>
+      </w:r>
+      <w:proofErr w:type="spellEnd"/>
+      <w:r>
+        <w:rPr>
+          <w:rFonts w:ascii="Cascadia Mono" w:hAnsi="Cascadia Mono" w:cs="Cascadia Mono"/>
+          <w:color w:val="A31515"/>
+          <w:kern w:val="0"/>
+          <w:sz w:val="19"/>
+          <w:szCs w:val="19"/>
+        </w:rPr>
+        <w:t xml:space="preserve">=true; </w:t>
+      </w:r>
+      <w:proofErr w:type="spellStart"/>
+      <w:r>
+        <w:rPr>
+          <w:rFonts w:ascii="Cascadia Mono" w:hAnsi="Cascadia Mono" w:cs="Cascadia Mono"/>
+          <w:color w:val="A31515"/>
+          <w:kern w:val="0"/>
+          <w:sz w:val="19"/>
+          <w:szCs w:val="19"/>
+        </w:rPr>
+        <w:t>TrustServerCertificate</w:t>
+      </w:r>
+      <w:proofErr w:type="spellEnd"/>
+      <w:r>
+        <w:rPr>
+          <w:rFonts w:ascii="Cascadia Mono" w:hAnsi="Cascadia Mono" w:cs="Cascadia Mono"/>
+          <w:color w:val="A31515"/>
+          <w:kern w:val="0"/>
+          <w:sz w:val="19"/>
+          <w:szCs w:val="19"/>
+        </w:rPr>
+        <w:t>=True;"</w:t>
       </w:r>
     </w:p>
     <w:p>
@@ -504,7 +752,29 @@
           <w:szCs w:val="23"/>
           <w:shd w:val="clear" w:color="auto" w:fill="FFFFFF"/>
         </w:rPr>
-        <w:t>host: devzilla.hilo.com.vn hoặc 171.244.5.68</w:t>
+        <w:t xml:space="preserve">host: devzilla.hilo.com.vn </w:t>
+      </w:r>
+      <w:proofErr w:type="spellStart"/>
+      <w:r>
+        <w:rPr>
+          <w:rFonts w:ascii="Segoe UI" w:hAnsi="Segoe UI" w:cs="Segoe UI"/>
+          <w:color w:val="242424"/>
+          <w:sz w:val="23"/>
+          <w:szCs w:val="23"/>
+          <w:shd w:val="clear" w:color="auto" w:fill="FFFFFF"/>
+        </w:rPr>
+        <w:t>hoặc</w:t>
+      </w:r>
+      <w:proofErr w:type="spellEnd"/>
+      <w:r>
+        <w:rPr>
+          <w:rFonts w:ascii="Segoe UI" w:hAnsi="Segoe UI" w:cs="Segoe UI"/>
+          <w:color w:val="242424"/>
+          <w:sz w:val="23"/>
+          <w:szCs w:val="23"/>
+          <w:shd w:val="clear" w:color="auto" w:fill="FFFFFF"/>
+        </w:rPr>
+        <w:t xml:space="preserve"> 171.244.5.68</w:t>
       </w:r>
       <w:r>
         <w:rPr>
@@ -523,8 +793,20 @@
           <w:szCs w:val="23"/>
           <w:shd w:val="clear" w:color="auto" w:fill="FFFFFF"/>
         </w:rPr>
-        <w:t>user: devuser</w:t>
-      </w:r>
+        <w:t xml:space="preserve">user: </w:t>
+      </w:r>
+      <w:proofErr w:type="spellStart"/>
+      <w:r>
+        <w:rPr>
+          <w:rFonts w:ascii="Segoe UI" w:hAnsi="Segoe UI" w:cs="Segoe UI"/>
+          <w:color w:val="242424"/>
+          <w:sz w:val="23"/>
+          <w:szCs w:val="23"/>
+          <w:shd w:val="clear" w:color="auto" w:fill="FFFFFF"/>
+        </w:rPr>
+        <w:t>devuser</w:t>
+      </w:r>
+      <w:proofErr w:type="spellEnd"/>
       <w:r>
         <w:rPr>
           <w:rFonts w:ascii="Segoe UI" w:hAnsi="Segoe UI" w:cs="Segoe UI"/>
@@ -542,8 +824,20 @@
           <w:szCs w:val="23"/>
           <w:shd w:val="clear" w:color="auto" w:fill="FFFFFF"/>
         </w:rPr>
-        <w:t>password: matkhauskypexinanhgiangnhe</w:t>
-      </w:r>
+        <w:t xml:space="preserve">password: </w:t>
+      </w:r>
+      <w:proofErr w:type="spellStart"/>
+      <w:r>
+        <w:rPr>
+          <w:rFonts w:ascii="Segoe UI" w:hAnsi="Segoe UI" w:cs="Segoe UI"/>
+          <w:color w:val="242424"/>
+          <w:sz w:val="23"/>
+          <w:szCs w:val="23"/>
+          <w:shd w:val="clear" w:color="auto" w:fill="FFFFFF"/>
+        </w:rPr>
+        <w:t>matkhauskypexinanhgiangnhe</w:t>
+      </w:r>
+      <w:proofErr w:type="spellEnd"/>
     </w:p>
     <w:p>
       <w:pPr>
@@ -594,6 +888,7 @@
         </w:rPr>
         <w:br/>
       </w:r>
+      <w:proofErr w:type="gramStart"/>
       <w:r>
         <w:rPr>
           <w:rFonts w:ascii="Cascadia Mono" w:hAnsi="Cascadia Mono" w:cs="Cascadia Mono"/>
@@ -614,6 +909,7 @@
         </w:rPr>
         <w:t xml:space="preserve">  (</w:t>
       </w:r>
+      <w:proofErr w:type="gramEnd"/>
       <w:r>
         <w:rPr>
           <w:rFonts w:ascii="Cascadia Mono" w:hAnsi="Cascadia Mono" w:cs="Cascadia Mono"/>
@@ -657,8 +953,20 @@
           <w:sz w:val="19"/>
           <w:szCs w:val="19"/>
         </w:rPr>
-        <w:t>user: sftp_user</w:t>
-      </w:r>
+        <w:t xml:space="preserve">user: </w:t>
+      </w:r>
+      <w:proofErr w:type="spellStart"/>
+      <w:r>
+        <w:rPr>
+          <w:rFonts w:ascii="Cascadia Mono" w:hAnsi="Cascadia Mono" w:cs="Cascadia Mono"/>
+          <w:color w:val="A31515"/>
+          <w:kern w:val="0"/>
+          <w:sz w:val="19"/>
+          <w:szCs w:val="19"/>
+        </w:rPr>
+        <w:t>sftp_user</w:t>
+      </w:r>
+      <w:proofErr w:type="spellEnd"/>
     </w:p>
     <w:p>
       <w:pPr>
@@ -783,6 +1091,7 @@
           <w:szCs w:val="19"/>
         </w:rPr>
       </w:pPr>
+      <w:proofErr w:type="spellStart"/>
       <w:r>
         <w:rPr>
           <w:rFonts w:ascii="Cascadia Mono" w:hAnsi="Cascadia Mono" w:cs="Cascadia Mono"/>
@@ -793,6 +1102,7 @@
         </w:rPr>
         <w:t>dieud</w:t>
       </w:r>
+      <w:proofErr w:type="spellEnd"/>
     </w:p>
     <w:p>
       <w:pPr>
@@ -834,7 +1144,15 @@
     <w:p/>
     <w:p>
       <w:r>
-        <w:t>"IMAPConfigs": [</w:t>
+        <w:t>"</w:t>
+      </w:r>
+      <w:proofErr w:type="spellStart"/>
+      <w:r>
+        <w:t>IMAPConfigs</w:t>
+      </w:r>
+      <w:proofErr w:type="spellEnd"/>
+      <w:r>
+        <w:t>": [</w:t>
       </w:r>
     </w:p>
     <w:p>
@@ -863,12 +1181,28 @@
     </w:p>
     <w:p>
       <w:r>
-        <w:t xml:space="preserve">      "Password": "lsyeqnwpquzhjdpq",</w:t>
-      </w:r>
-    </w:p>
-    <w:p>
-      <w:r>
-        <w:t xml:space="preserve">      "isSSL": true</w:t>
+        <w:t xml:space="preserve">      "Password": "</w:t>
+      </w:r>
+      <w:proofErr w:type="spellStart"/>
+      <w:r>
+        <w:t>lsyeqnwpquzhjdpq</w:t>
+      </w:r>
+      <w:proofErr w:type="spellEnd"/>
+      <w:r>
+        <w:t>",</w:t>
+      </w:r>
+    </w:p>
+    <w:p>
+      <w:r>
+        <w:t xml:space="preserve">      "</w:t>
+      </w:r>
+      <w:proofErr w:type="spellStart"/>
+      <w:r>
+        <w:t>isSSL</w:t>
+      </w:r>
+      <w:proofErr w:type="spellEnd"/>
+      <w:r>
+        <w:t>": true</w:t>
       </w:r>
     </w:p>
     <w:p>
@@ -903,7 +1237,29 @@
           <w:szCs w:val="24"/>
           <w14:ligatures w14:val="none"/>
         </w:rPr>
-        <w:t>"IMAPConfigs": [</w:t>
+        <w:t>"</w:t>
+      </w:r>
+      <w:proofErr w:type="spellStart"/>
+      <w:r>
+        <w:rPr>
+          <w:rFonts w:ascii="Times New Roman" w:eastAsia="Times New Roman" w:hAnsi="Times New Roman" w:cs="Times New Roman"/>
+          <w:kern w:val="0"/>
+          <w:sz w:val="24"/>
+          <w:szCs w:val="24"/>
+          <w14:ligatures w14:val="none"/>
+        </w:rPr>
+        <w:t>IMAPConfigs</w:t>
+      </w:r>
+      <w:proofErr w:type="spellEnd"/>
+      <w:r>
+        <w:rPr>
+          <w:rFonts w:ascii="Times New Roman" w:eastAsia="Times New Roman" w:hAnsi="Times New Roman" w:cs="Times New Roman"/>
+          <w:kern w:val="0"/>
+          <w:sz w:val="24"/>
+          <w:szCs w:val="24"/>
+          <w14:ligatures w14:val="none"/>
+        </w:rPr>
+        <w:t>": [</w:t>
       </w:r>
     </w:p>
     <w:p>
@@ -1018,7 +1374,29 @@
           <w:szCs w:val="24"/>
           <w14:ligatures w14:val="none"/>
         </w:rPr>
-        <w:t>"Password": "exglvabnluttvxzu",     </w:t>
+        <w:t>"Password": "</w:t>
+      </w:r>
+      <w:proofErr w:type="spellStart"/>
+      <w:r>
+        <w:rPr>
+          <w:rFonts w:ascii="Times New Roman" w:eastAsia="Times New Roman" w:hAnsi="Times New Roman" w:cs="Times New Roman"/>
+          <w:kern w:val="0"/>
+          <w:sz w:val="24"/>
+          <w:szCs w:val="24"/>
+          <w14:ligatures w14:val="none"/>
+        </w:rPr>
+        <w:t>exglvabnluttvxzu</w:t>
+      </w:r>
+      <w:proofErr w:type="spellEnd"/>
+      <w:r>
+        <w:rPr>
+          <w:rFonts w:ascii="Times New Roman" w:eastAsia="Times New Roman" w:hAnsi="Times New Roman" w:cs="Times New Roman"/>
+          <w:kern w:val="0"/>
+          <w:sz w:val="24"/>
+          <w:szCs w:val="24"/>
+          <w14:ligatures w14:val="none"/>
+        </w:rPr>
+        <w:t>",     </w:t>
       </w:r>
     </w:p>
     <w:p>
@@ -1041,7 +1419,29 @@
           <w:szCs w:val="24"/>
           <w14:ligatures w14:val="none"/>
         </w:rPr>
-        <w:t>"isSSL": true     </w:t>
+        <w:t>"</w:t>
+      </w:r>
+      <w:proofErr w:type="spellStart"/>
+      <w:r>
+        <w:rPr>
+          <w:rFonts w:ascii="Times New Roman" w:eastAsia="Times New Roman" w:hAnsi="Times New Roman" w:cs="Times New Roman"/>
+          <w:kern w:val="0"/>
+          <w:sz w:val="24"/>
+          <w:szCs w:val="24"/>
+          <w14:ligatures w14:val="none"/>
+        </w:rPr>
+        <w:t>isSSL</w:t>
+      </w:r>
+      <w:proofErr w:type="spellEnd"/>
+      <w:r>
+        <w:rPr>
+          <w:rFonts w:ascii="Times New Roman" w:eastAsia="Times New Roman" w:hAnsi="Times New Roman" w:cs="Times New Roman"/>
+          <w:kern w:val="0"/>
+          <w:sz w:val="24"/>
+          <w:szCs w:val="24"/>
+          <w14:ligatures w14:val="none"/>
+        </w:rPr>
+        <w:t>": true     </w:t>
       </w:r>
     </w:p>
     <w:p>
@@ -1153,9 +1553,11 @@
       </w:hyperlink>
     </w:p>
     <w:p>
+      <w:proofErr w:type="spellStart"/>
       <w:r>
         <w:t>dieud</w:t>
       </w:r>
+      <w:proofErr w:type="spellEnd"/>
     </w:p>
     <w:p>
       <w:r>
@@ -1183,8 +1585,18 @@
       </w:hyperlink>
     </w:p>
     <w:p>
-      <w:r>
-        <w:t>Fpt;;123</w:t>
+      <w:proofErr w:type="spellStart"/>
+      <w:proofErr w:type="gramStart"/>
+      <w:r>
+        <w:t>Fpt</w:t>
+      </w:r>
+      <w:proofErr w:type="spellEnd"/>
+      <w:r>
+        <w:t>;;</w:t>
+      </w:r>
+      <w:proofErr w:type="gramEnd"/>
+      <w:r>
+        <w:t>123</w:t>
       </w:r>
     </w:p>
     <w:p>
@@ -1253,9 +1665,11 @@
       </w:hyperlink>
     </w:p>
     <w:p>
+      <w:proofErr w:type="spellStart"/>
       <w:r>
         <w:t>dieudoan</w:t>
       </w:r>
+      <w:proofErr w:type="spellEnd"/>
     </w:p>
     <w:p>
       <w:r>
@@ -1341,9 +1755,11 @@
       </w:hyperlink>
     </w:p>
     <w:p>
+      <w:proofErr w:type="spellStart"/>
       <w:r>
         <w:t>dieud</w:t>
       </w:r>
+      <w:proofErr w:type="spellEnd"/>
     </w:p>
     <w:p>
       <w:r>
@@ -1361,9 +1777,11 @@
       </w:hyperlink>
     </w:p>
     <w:p>
+      <w:proofErr w:type="spellStart"/>
       <w:r>
         <w:t>mkyong</w:t>
       </w:r>
+      <w:proofErr w:type="spellEnd"/>
     </w:p>
     <w:p>
       <w:r>
@@ -1572,7 +1990,79 @@
           <w:szCs w:val="28"/>
           <w14:ligatures w14:val="none"/>
         </w:rPr>
-        <w:t>Customer: uathddtv2portal.hilo.com.vn (chưa phát triển)</w:t>
+        <w:t>Customer: uathddtv2portal.hilo.com.vn (</w:t>
+      </w:r>
+      <w:proofErr w:type="spellStart"/>
+      <w:r>
+        <w:rPr>
+          <w:rFonts w:ascii="Aptos" w:eastAsia="Times New Roman" w:hAnsi="Aptos" w:cs="Segoe UI"/>
+          <w:color w:val="000000"/>
+          <w:kern w:val="0"/>
+          <w:sz w:val="28"/>
+          <w:szCs w:val="28"/>
+          <w14:ligatures w14:val="none"/>
+        </w:rPr>
+        <w:t>chưa</w:t>
+      </w:r>
+      <w:proofErr w:type="spellEnd"/>
+      <w:r>
+        <w:rPr>
+          <w:rFonts w:ascii="Aptos" w:eastAsia="Times New Roman" w:hAnsi="Aptos" w:cs="Segoe UI"/>
+          <w:color w:val="000000"/>
+          <w:kern w:val="0"/>
+          <w:sz w:val="28"/>
+          <w:szCs w:val="28"/>
+          <w14:ligatures w14:val="none"/>
+        </w:rPr>
+        <w:t xml:space="preserve"> </w:t>
+      </w:r>
+      <w:proofErr w:type="spellStart"/>
+      <w:r>
+        <w:rPr>
+          <w:rFonts w:ascii="Aptos" w:eastAsia="Times New Roman" w:hAnsi="Aptos" w:cs="Segoe UI"/>
+          <w:color w:val="000000"/>
+          <w:kern w:val="0"/>
+          <w:sz w:val="28"/>
+          <w:szCs w:val="28"/>
+          <w14:ligatures w14:val="none"/>
+        </w:rPr>
+        <w:t>phát</w:t>
+      </w:r>
+      <w:proofErr w:type="spellEnd"/>
+      <w:r>
+        <w:rPr>
+          <w:rFonts w:ascii="Aptos" w:eastAsia="Times New Roman" w:hAnsi="Aptos" w:cs="Segoe UI"/>
+          <w:color w:val="000000"/>
+          <w:kern w:val="0"/>
+          <w:sz w:val="28"/>
+          <w:szCs w:val="28"/>
+          <w14:ligatures w14:val="none"/>
+        </w:rPr>
+        <w:t xml:space="preserve"> </w:t>
+      </w:r>
+      <w:proofErr w:type="spellStart"/>
+      <w:r>
+        <w:rPr>
+          <w:rFonts w:ascii="Aptos" w:eastAsia="Times New Roman" w:hAnsi="Aptos" w:cs="Segoe UI"/>
+          <w:color w:val="000000"/>
+          <w:kern w:val="0"/>
+          <w:sz w:val="28"/>
+          <w:szCs w:val="28"/>
+          <w14:ligatures w14:val="none"/>
+        </w:rPr>
+        <w:t>triển</w:t>
+      </w:r>
+      <w:proofErr w:type="spellEnd"/>
+      <w:r>
+        <w:rPr>
+          <w:rFonts w:ascii="Aptos" w:eastAsia="Times New Roman" w:hAnsi="Aptos" w:cs="Segoe UI"/>
+          <w:color w:val="000000"/>
+          <w:kern w:val="0"/>
+          <w:sz w:val="28"/>
+          <w:szCs w:val="28"/>
+          <w14:ligatures w14:val="none"/>
+        </w:rPr>
+        <w:t>)</w:t>
       </w:r>
     </w:p>
     <w:p>
@@ -1614,7 +2104,55 @@
           <w:szCs w:val="28"/>
           <w14:ligatures w14:val="none"/>
         </w:rPr>
-        <w:t>Thông tin truy cập Manager:</w:t>
+        <w:t xml:space="preserve">Thông tin </w:t>
+      </w:r>
+      <w:proofErr w:type="spellStart"/>
+      <w:r>
+        <w:rPr>
+          <w:rFonts w:ascii="Aptos" w:eastAsia="Times New Roman" w:hAnsi="Aptos" w:cs="Times New Roman"/>
+          <w:color w:val="000000"/>
+          <w:kern w:val="0"/>
+          <w:sz w:val="28"/>
+          <w:szCs w:val="28"/>
+          <w14:ligatures w14:val="none"/>
+        </w:rPr>
+        <w:t>truy</w:t>
+      </w:r>
+      <w:proofErr w:type="spellEnd"/>
+      <w:r>
+        <w:rPr>
+          <w:rFonts w:ascii="Aptos" w:eastAsia="Times New Roman" w:hAnsi="Aptos" w:cs="Times New Roman"/>
+          <w:color w:val="000000"/>
+          <w:kern w:val="0"/>
+          <w:sz w:val="28"/>
+          <w:szCs w:val="28"/>
+          <w14:ligatures w14:val="none"/>
+        </w:rPr>
+        <w:t xml:space="preserve"> </w:t>
+      </w:r>
+      <w:proofErr w:type="spellStart"/>
+      <w:r>
+        <w:rPr>
+          <w:rFonts w:ascii="Aptos" w:eastAsia="Times New Roman" w:hAnsi="Aptos" w:cs="Times New Roman"/>
+          <w:color w:val="000000"/>
+          <w:kern w:val="0"/>
+          <w:sz w:val="28"/>
+          <w:szCs w:val="28"/>
+          <w14:ligatures w14:val="none"/>
+        </w:rPr>
+        <w:t>cập</w:t>
+      </w:r>
+      <w:proofErr w:type="spellEnd"/>
+      <w:r>
+        <w:rPr>
+          <w:rFonts w:ascii="Aptos" w:eastAsia="Times New Roman" w:hAnsi="Aptos" w:cs="Times New Roman"/>
+          <w:color w:val="000000"/>
+          <w:kern w:val="0"/>
+          <w:sz w:val="28"/>
+          <w:szCs w:val="28"/>
+          <w14:ligatures w14:val="none"/>
+        </w:rPr>
+        <w:t xml:space="preserve"> Manager:</w:t>
       </w:r>
     </w:p>
     <w:p>
@@ -1760,6 +2298,7 @@
         </w:rPr>
         <w:t xml:space="preserve">account: </w:t>
       </w:r>
+      <w:proofErr w:type="spellStart"/>
       <w:r>
         <w:rPr>
           <w:rFonts w:ascii="Aptos" w:eastAsia="Times New Roman" w:hAnsi="Aptos" w:cs="Segoe UI"/>
@@ -1771,6 +2310,7 @@
         </w:rPr>
         <w:t>grabAccountant</w:t>
       </w:r>
+      <w:proofErr w:type="spellEnd"/>
       <w:r>
         <w:rPr>
           <w:rFonts w:ascii="Aptos" w:eastAsia="Times New Roman" w:hAnsi="Aptos" w:cs="Segoe UI"/>
@@ -1872,6 +2412,7 @@
           <w14:ligatures w14:val="none"/>
         </w:rPr>
       </w:pPr>
+      <w:proofErr w:type="spellStart"/>
       <w:r>
         <w:rPr>
           <w:rFonts w:ascii="Aptos" w:eastAsia="Times New Roman" w:hAnsi="Aptos" w:cs="Segoe UI"/>
@@ -1881,12 +2422,56 @@
           <w:szCs w:val="28"/>
           <w14:ligatures w14:val="none"/>
         </w:rPr>
-        <w:t>uat: root/qAdNLB5mOEpxip24#</w:t>
-      </w:r>
-    </w:p>
-    <w:p>
-      <w:r>
-        <w:t>gitlab.com : @798508!</w:t>
+        <w:t>uat</w:t>
+      </w:r>
+      <w:proofErr w:type="spellEnd"/>
+      <w:r>
+        <w:rPr>
+          <w:rFonts w:ascii="Aptos" w:eastAsia="Times New Roman" w:hAnsi="Aptos" w:cs="Segoe UI"/>
+          <w:color w:val="000000"/>
+          <w:kern w:val="0"/>
+          <w:sz w:val="28"/>
+          <w:szCs w:val="28"/>
+          <w14:ligatures w14:val="none"/>
+        </w:rPr>
+        <w:t>: root/qAdNLB5mOEpxip24#</w:t>
+      </w:r>
+    </w:p>
+    <w:p>
+      <w:proofErr w:type="gramStart"/>
+      <w:r>
+        <w:t>gitlab.com :</w:t>
+      </w:r>
+      <w:proofErr w:type="gramEnd"/>
+      <w:r>
+        <w:t xml:space="preserve"> @798508!</w:t>
+      </w:r>
+    </w:p>
+    <w:p/>
+    <w:p>
+      <w:proofErr w:type="spellStart"/>
+      <w:r>
+        <w:t>Icu</w:t>
+      </w:r>
+      <w:proofErr w:type="spellEnd"/>
+      <w:r>
+        <w:t xml:space="preserve"> </w:t>
+      </w:r>
+      <w:proofErr w:type="spellStart"/>
+      <w:r>
+        <w:t>vpn</w:t>
+      </w:r>
+      <w:proofErr w:type="spellEnd"/>
+      <w:r>
+        <w:t xml:space="preserve">: </w:t>
+      </w:r>
+      <w:proofErr w:type="spellStart"/>
+      <w:r>
+        <w:t>doandieu</w:t>
+      </w:r>
+      <w:proofErr w:type="spellEnd"/>
+      <w:r>
+        <w:t>/</w:t>
       </w:r>
     </w:p>
     <w:p/>

</xml_diff>

<commit_message>
Update AllConnect và hướng dẫn Redis NetCore
</commit_message>
<xml_diff>
--- a/AllConnect.docx
+++ b/AllConnect.docx
@@ -1,6 +1,6 @@
 
 <file path=word/document.xml><?xml version="1.0" encoding="utf-8"?>
-<w:document xmlns:wpc="http://schemas.microsoft.com/office/word/2010/wordprocessingCanvas" xmlns:cx="http://schemas.microsoft.com/office/drawing/2014/chartex" xmlns:cx1="http://schemas.microsoft.com/office/drawing/2015/9/8/chartex" xmlns:cx2="http://schemas.microsoft.com/office/drawing/2015/10/21/chartex" xmlns:cx3="http://schemas.microsoft.com/office/drawing/2016/5/9/chartex" xmlns:cx4="http://schemas.microsoft.com/office/drawing/2016/5/10/chartex" xmlns:cx5="http://schemas.microsoft.com/office/drawing/2016/5/11/chartex" xmlns:cx6="http://schemas.microsoft.com/office/drawing/2016/5/12/chartex" xmlns:cx7="http://schemas.microsoft.com/office/drawing/2016/5/13/chartex" xmlns:cx8="http://schemas.microsoft.com/office/drawing/2016/5/14/chartex" xmlns:mc="http://schemas.openxmlformats.org/markup-compatibility/2006" xmlns:aink="http://schemas.microsoft.com/office/drawing/2016/ink" xmlns:am3d="http://schemas.microsoft.com/office/drawing/2017/model3d" xmlns:o="urn:schemas-microsoft-com:office:office" xmlns:oel="http://schemas.microsoft.com/office/2019/extlst" xmlns:r="http://schemas.openxmlformats.org/officeDocument/2006/relationships" xmlns:m="http://schemas.openxmlformats.org/officeDocument/2006/math" xmlns:v="urn:schemas-microsoft-com:vml" xmlns:wp14="http://schemas.microsoft.com/office/word/2010/wordprocessingDrawing" xmlns:wp="http://schemas.openxmlformats.org/drawingml/2006/wordprocessingDrawing" xmlns:w10="urn:schemas-microsoft-com:office:word" xmlns:w="http://schemas.openxmlformats.org/wordprocessingml/2006/main" xmlns:w14="http://schemas.microsoft.com/office/word/2010/wordml" xmlns:w15="http://schemas.microsoft.com/office/word/2012/wordml" xmlns:w16cex="http://schemas.microsoft.com/office/word/2018/wordml/cex" xmlns:w16cid="http://schemas.microsoft.com/office/word/2016/wordml/cid" xmlns:w16="http://schemas.microsoft.com/office/word/2018/wordml" xmlns:w16du="http://schemas.microsoft.com/office/word/2023/wordml/word16du" xmlns:w16sdtdh="http://schemas.microsoft.com/office/word/2020/wordml/sdtdatahash" xmlns:w16sdtfl="http://schemas.microsoft.com/office/word/2024/wordml/sdtformatlock" xmlns:w16se="http://schemas.microsoft.com/office/word/2015/wordml/symex" xmlns:wpg="http://schemas.microsoft.com/office/word/2010/wordprocessingGroup" xmlns:wpi="http://schemas.microsoft.com/office/word/2010/wordprocessingInk" xmlns:wne="http://schemas.microsoft.com/office/word/2006/wordml" xmlns:wps="http://schemas.microsoft.com/office/word/2010/wordprocessingShape" mc:Ignorable="w14 w15 w16se w16cid w16 w16cex w16sdtdh w16sdtfl w16du wp14">
+<w:document xmlns:wpc="http://schemas.microsoft.com/office/word/2010/wordprocessingCanvas" xmlns:cx="http://schemas.microsoft.com/office/drawing/2014/chartex" xmlns:cx1="http://schemas.microsoft.com/office/drawing/2015/9/8/chartex" xmlns:cx2="http://schemas.microsoft.com/office/drawing/2015/10/21/chartex" xmlns:cx3="http://schemas.microsoft.com/office/drawing/2016/5/9/chartex" xmlns:cx4="http://schemas.microsoft.com/office/drawing/2016/5/10/chartex" xmlns:cx5="http://schemas.microsoft.com/office/drawing/2016/5/11/chartex" xmlns:cx6="http://schemas.microsoft.com/office/drawing/2016/5/12/chartex" xmlns:cx7="http://schemas.microsoft.com/office/drawing/2016/5/13/chartex" xmlns:cx8="http://schemas.microsoft.com/office/drawing/2016/5/14/chartex" xmlns:mc="http://schemas.openxmlformats.org/markup-compatibility/2006" xmlns:aink="http://schemas.microsoft.com/office/drawing/2016/ink" xmlns:am3d="http://schemas.microsoft.com/office/drawing/2017/model3d" xmlns:o="urn:schemas-microsoft-com:office:office" xmlns:oel="http://schemas.microsoft.com/office/2019/extlst" xmlns:r="http://schemas.openxmlformats.org/officeDocument/2006/relationships" xmlns:m="http://schemas.openxmlformats.org/officeDocument/2006/math" xmlns:v="urn:schemas-microsoft-com:vml" xmlns:wp14="http://schemas.microsoft.com/office/word/2010/wordprocessingDrawing" xmlns:wp="http://schemas.openxmlformats.org/drawingml/2006/wordprocessingDrawing" xmlns:w10="urn:schemas-microsoft-com:office:word" xmlns:w="http://schemas.openxmlformats.org/wordprocessingml/2006/main" xmlns:w14="http://schemas.microsoft.com/office/word/2010/wordml" xmlns:w15="http://schemas.microsoft.com/office/word/2012/wordml" xmlns:w16cex="http://schemas.microsoft.com/office/word/2018/wordml/cex" xmlns:w16cid="http://schemas.microsoft.com/office/word/2016/wordml/cid" xmlns:w16="http://schemas.microsoft.com/office/word/2018/wordml" xmlns:w16sdtdh="http://schemas.microsoft.com/office/word/2020/wordml/sdtdatahash" xmlns:w16se="http://schemas.microsoft.com/office/word/2015/wordml/symex" xmlns:wpg="http://schemas.microsoft.com/office/word/2010/wordprocessingGroup" xmlns:wpi="http://schemas.microsoft.com/office/word/2010/wordprocessingInk" xmlns:wne="http://schemas.microsoft.com/office/word/2006/wordml" xmlns:wps="http://schemas.microsoft.com/office/word/2010/wordprocessingShape" mc:Ignorable="w14 w15 w16se w16cid w16 w16cex w16sdtdh wp14">
   <w:body>
     <w:p>
       <w:pPr>
@@ -154,29 +154,7 @@
           <w:szCs w:val="23"/>
           <w:shd w:val="clear" w:color="auto" w:fill="FFFFFF"/>
         </w:rPr>
-        <w:t>Pre-</w:t>
-      </w:r>
-      <w:proofErr w:type="spellStart"/>
-      <w:r>
-        <w:rPr>
-          <w:rFonts w:ascii="Segoe UI" w:hAnsi="Segoe UI" w:cs="Segoe UI"/>
-          <w:color w:val="242424"/>
-          <w:sz w:val="23"/>
-          <w:szCs w:val="23"/>
-          <w:shd w:val="clear" w:color="auto" w:fill="FFFFFF"/>
-        </w:rPr>
-        <w:t>SharedKey</w:t>
-      </w:r>
-      <w:proofErr w:type="spellEnd"/>
-      <w:r>
-        <w:rPr>
-          <w:rFonts w:ascii="Segoe UI" w:hAnsi="Segoe UI" w:cs="Segoe UI"/>
-          <w:color w:val="242424"/>
-          <w:sz w:val="23"/>
-          <w:szCs w:val="23"/>
-          <w:shd w:val="clear" w:color="auto" w:fill="FFFFFF"/>
-        </w:rPr>
-        <w:t>: Hilo@2021</w:t>
+        <w:t>Pre-SharedKey: Hilo@2021</w:t>
       </w:r>
     </w:p>
     <w:p>
@@ -199,97 +177,8 @@
           <w:szCs w:val="23"/>
           <w:shd w:val="clear" w:color="auto" w:fill="FFFFFF"/>
         </w:rPr>
-        <w:t xml:space="preserve">Tài </w:t>
-      </w:r>
-      <w:proofErr w:type="spellStart"/>
-      <w:r>
-        <w:rPr>
-          <w:rFonts w:ascii="Segoe UI" w:hAnsi="Segoe UI" w:cs="Segoe UI"/>
-          <w:color w:val="242424"/>
-          <w:sz w:val="23"/>
-          <w:szCs w:val="23"/>
-          <w:shd w:val="clear" w:color="auto" w:fill="FFFFFF"/>
-        </w:rPr>
-        <w:t>khoản</w:t>
-      </w:r>
-      <w:proofErr w:type="spellEnd"/>
-      <w:r>
-        <w:rPr>
-          <w:rFonts w:ascii="Segoe UI" w:hAnsi="Segoe UI" w:cs="Segoe UI"/>
-          <w:color w:val="242424"/>
-          <w:sz w:val="23"/>
-          <w:szCs w:val="23"/>
-          <w:shd w:val="clear" w:color="auto" w:fill="FFFFFF"/>
-        </w:rPr>
-        <w:t xml:space="preserve"> </w:t>
-      </w:r>
-      <w:proofErr w:type="spellStart"/>
-      <w:r>
-        <w:rPr>
-          <w:rFonts w:ascii="Segoe UI" w:hAnsi="Segoe UI" w:cs="Segoe UI"/>
-          <w:color w:val="242424"/>
-          <w:sz w:val="23"/>
-          <w:szCs w:val="23"/>
-          <w:shd w:val="clear" w:color="auto" w:fill="FFFFFF"/>
-        </w:rPr>
-        <w:t>đăng</w:t>
-      </w:r>
-      <w:proofErr w:type="spellEnd"/>
-      <w:r>
-        <w:rPr>
-          <w:rFonts w:ascii="Segoe UI" w:hAnsi="Segoe UI" w:cs="Segoe UI"/>
-          <w:color w:val="242424"/>
-          <w:sz w:val="23"/>
-          <w:szCs w:val="23"/>
-          <w:shd w:val="clear" w:color="auto" w:fill="FFFFFF"/>
-        </w:rPr>
-        <w:t xml:space="preserve"> </w:t>
-      </w:r>
-      <w:proofErr w:type="spellStart"/>
-      <w:r>
-        <w:rPr>
-          <w:rFonts w:ascii="Segoe UI" w:hAnsi="Segoe UI" w:cs="Segoe UI"/>
-          <w:color w:val="242424"/>
-          <w:sz w:val="23"/>
-          <w:szCs w:val="23"/>
-          <w:shd w:val="clear" w:color="auto" w:fill="FFFFFF"/>
-        </w:rPr>
-        <w:t>nhập</w:t>
-      </w:r>
-      <w:proofErr w:type="spellEnd"/>
-      <w:r>
-        <w:rPr>
-          <w:rFonts w:ascii="Segoe UI" w:hAnsi="Segoe UI" w:cs="Segoe UI"/>
-          <w:color w:val="242424"/>
-          <w:sz w:val="23"/>
-          <w:szCs w:val="23"/>
-          <w:shd w:val="clear" w:color="auto" w:fill="FFFFFF"/>
-        </w:rPr>
-        <w:t xml:space="preserve"> </w:t>
-      </w:r>
-      <w:proofErr w:type="spellStart"/>
-      <w:r>
-        <w:rPr>
-          <w:rFonts w:ascii="Segoe UI" w:hAnsi="Segoe UI" w:cs="Segoe UI"/>
-          <w:color w:val="242424"/>
-          <w:sz w:val="23"/>
-          <w:szCs w:val="23"/>
-          <w:shd w:val="clear" w:color="auto" w:fill="FFFFFF"/>
-        </w:rPr>
-        <w:t>vpn</w:t>
-      </w:r>
-      <w:proofErr w:type="spellEnd"/>
-      <w:r>
-        <w:rPr>
-          <w:rFonts w:ascii="Segoe UI" w:hAnsi="Segoe UI" w:cs="Segoe UI"/>
-          <w:color w:val="242424"/>
-          <w:sz w:val="23"/>
-          <w:szCs w:val="23"/>
-          <w:shd w:val="clear" w:color="auto" w:fill="FFFFFF"/>
-        </w:rPr>
-        <w:t>: </w:t>
-      </w:r>
-      <w:proofErr w:type="spellStart"/>
+        <w:t>Tài khoản đăng nhập vpn: </w:t>
+      </w:r>
       <w:r>
         <w:rPr>
           <w:rFonts w:ascii="Segoe UI" w:hAnsi="Segoe UI" w:cs="Segoe UI"/>
@@ -302,7 +191,6 @@
         </w:rPr>
         <w:t>dieud</w:t>
       </w:r>
-      <w:proofErr w:type="spellEnd"/>
       <w:r>
         <w:rPr>
           <w:rFonts w:ascii="Segoe UI" w:hAnsi="Segoe UI" w:cs="Segoe UI"/>
@@ -390,13 +278,9 @@
       </w:r>
     </w:p>
     <w:p>
-      <w:proofErr w:type="spellStart"/>
-      <w:proofErr w:type="gramStart"/>
       <w:r>
         <w:t>Id:devuser</w:t>
       </w:r>
-      <w:proofErr w:type="spellEnd"/>
-      <w:proofErr w:type="gramEnd"/>
     </w:p>
     <w:p>
       <w:pPr>
@@ -465,73 +349,7 @@
           <w:sz w:val="19"/>
           <w:szCs w:val="19"/>
         </w:rPr>
-        <w:t>"Server= 192.168.20.133; Database=uat_hddt78_data; User Id=</w:t>
-      </w:r>
-      <w:proofErr w:type="spellStart"/>
-      <w:r>
-        <w:rPr>
-          <w:rFonts w:ascii="Cascadia Mono" w:hAnsi="Cascadia Mono" w:cs="Cascadia Mono"/>
-          <w:color w:val="A31515"/>
-          <w:kern w:val="0"/>
-          <w:sz w:val="19"/>
-          <w:szCs w:val="19"/>
-        </w:rPr>
-        <w:t>devuser</w:t>
-      </w:r>
-      <w:proofErr w:type="spellEnd"/>
-      <w:r>
-        <w:rPr>
-          <w:rFonts w:ascii="Cascadia Mono" w:hAnsi="Cascadia Mono" w:cs="Cascadia Mono"/>
-          <w:color w:val="A31515"/>
-          <w:kern w:val="0"/>
-          <w:sz w:val="19"/>
-          <w:szCs w:val="19"/>
-        </w:rPr>
-        <w:t xml:space="preserve">; Password=LqmGLN5amBfA3S68w9Me; </w:t>
-      </w:r>
-      <w:proofErr w:type="spellStart"/>
-      <w:r>
-        <w:rPr>
-          <w:rFonts w:ascii="Cascadia Mono" w:hAnsi="Cascadia Mono" w:cs="Cascadia Mono"/>
-          <w:color w:val="A31515"/>
-          <w:kern w:val="0"/>
-          <w:sz w:val="19"/>
-          <w:szCs w:val="19"/>
-        </w:rPr>
-        <w:t>MultipleActiveResultSets</w:t>
-      </w:r>
-      <w:proofErr w:type="spellEnd"/>
-      <w:r>
-        <w:rPr>
-          <w:rFonts w:ascii="Cascadia Mono" w:hAnsi="Cascadia Mono" w:cs="Cascadia Mono"/>
-          <w:color w:val="A31515"/>
-          <w:kern w:val="0"/>
-          <w:sz w:val="19"/>
-          <w:szCs w:val="19"/>
-        </w:rPr>
-        <w:t xml:space="preserve">=true; </w:t>
-      </w:r>
-      <w:proofErr w:type="spellStart"/>
-      <w:r>
-        <w:rPr>
-          <w:rFonts w:ascii="Cascadia Mono" w:hAnsi="Cascadia Mono" w:cs="Cascadia Mono"/>
-          <w:color w:val="A31515"/>
-          <w:kern w:val="0"/>
-          <w:sz w:val="19"/>
-          <w:szCs w:val="19"/>
-        </w:rPr>
-        <w:t>TrustServerCertificate</w:t>
-      </w:r>
-      <w:proofErr w:type="spellEnd"/>
-      <w:r>
-        <w:rPr>
-          <w:rFonts w:ascii="Cascadia Mono" w:hAnsi="Cascadia Mono" w:cs="Cascadia Mono"/>
-          <w:color w:val="A31515"/>
-          <w:kern w:val="0"/>
-          <w:sz w:val="19"/>
-          <w:szCs w:val="19"/>
-        </w:rPr>
-        <w:t>=True;"</w:t>
+        <w:t>"Server= 192.168.20.133; Database=uat_hddt78_data; User Id=devuser; Password=LqmGLN5amBfA3S68w9Me; MultipleActiveResultSets=true; TrustServerCertificate=True;"</w:t>
       </w:r>
       <w:r>
         <w:rPr>
@@ -596,73 +414,7 @@
           <w:sz w:val="19"/>
           <w:szCs w:val="19"/>
         </w:rPr>
-        <w:t>"Server= 192.168.20.133; Database=uat_hddt78_qldv; User Id=</w:t>
-      </w:r>
-      <w:proofErr w:type="spellStart"/>
-      <w:r>
-        <w:rPr>
-          <w:rFonts w:ascii="Cascadia Mono" w:hAnsi="Cascadia Mono" w:cs="Cascadia Mono"/>
-          <w:color w:val="A31515"/>
-          <w:kern w:val="0"/>
-          <w:sz w:val="19"/>
-          <w:szCs w:val="19"/>
-        </w:rPr>
-        <w:t>devuser</w:t>
-      </w:r>
-      <w:proofErr w:type="spellEnd"/>
-      <w:r>
-        <w:rPr>
-          <w:rFonts w:ascii="Cascadia Mono" w:hAnsi="Cascadia Mono" w:cs="Cascadia Mono"/>
-          <w:color w:val="A31515"/>
-          <w:kern w:val="0"/>
-          <w:sz w:val="19"/>
-          <w:szCs w:val="19"/>
-        </w:rPr>
-        <w:t xml:space="preserve">; Password=LqmGLN5amBfA3S68w9Me; </w:t>
-      </w:r>
-      <w:proofErr w:type="spellStart"/>
-      <w:r>
-        <w:rPr>
-          <w:rFonts w:ascii="Cascadia Mono" w:hAnsi="Cascadia Mono" w:cs="Cascadia Mono"/>
-          <w:color w:val="A31515"/>
-          <w:kern w:val="0"/>
-          <w:sz w:val="19"/>
-          <w:szCs w:val="19"/>
-        </w:rPr>
-        <w:t>MultipleActiveResultSets</w:t>
-      </w:r>
-      <w:proofErr w:type="spellEnd"/>
-      <w:r>
-        <w:rPr>
-          <w:rFonts w:ascii="Cascadia Mono" w:hAnsi="Cascadia Mono" w:cs="Cascadia Mono"/>
-          <w:color w:val="A31515"/>
-          <w:kern w:val="0"/>
-          <w:sz w:val="19"/>
-          <w:szCs w:val="19"/>
-        </w:rPr>
-        <w:t xml:space="preserve">=true; </w:t>
-      </w:r>
-      <w:proofErr w:type="spellStart"/>
-      <w:r>
-        <w:rPr>
-          <w:rFonts w:ascii="Cascadia Mono" w:hAnsi="Cascadia Mono" w:cs="Cascadia Mono"/>
-          <w:color w:val="A31515"/>
-          <w:kern w:val="0"/>
-          <w:sz w:val="19"/>
-          <w:szCs w:val="19"/>
-        </w:rPr>
-        <w:t>TrustServerCertificate</w:t>
-      </w:r>
-      <w:proofErr w:type="spellEnd"/>
-      <w:r>
-        <w:rPr>
-          <w:rFonts w:ascii="Cascadia Mono" w:hAnsi="Cascadia Mono" w:cs="Cascadia Mono"/>
-          <w:color w:val="A31515"/>
-          <w:kern w:val="0"/>
-          <w:sz w:val="19"/>
-          <w:szCs w:val="19"/>
-        </w:rPr>
-        <w:t>=True;"</w:t>
+        <w:t>"Server= 192.168.20.133; Database=uat_hddt78_qldv; User Id=devuser; Password=LqmGLN5amBfA3S68w9Me; MultipleActiveResultSets=true; TrustServerCertificate=True;"</w:t>
       </w:r>
     </w:p>
     <w:p>
@@ -752,9 +504,17 @@
           <w:szCs w:val="23"/>
           <w:shd w:val="clear" w:color="auto" w:fill="FFFFFF"/>
         </w:rPr>
-        <w:t xml:space="preserve">host: devzilla.hilo.com.vn </w:t>
-      </w:r>
-      <w:proofErr w:type="spellStart"/>
+        <w:t>host: devzilla.hilo.com.vn hoặc 171.244.5.68</w:t>
+      </w:r>
+      <w:r>
+        <w:rPr>
+          <w:rFonts w:ascii="Segoe UI" w:hAnsi="Segoe UI" w:cs="Segoe UI"/>
+          <w:color w:val="242424"/>
+          <w:sz w:val="23"/>
+          <w:szCs w:val="23"/>
+        </w:rPr>
+        <w:br/>
+      </w:r>
       <w:r>
         <w:rPr>
           <w:rFonts w:ascii="Segoe UI" w:hAnsi="Segoe UI" w:cs="Segoe UI"/>
@@ -763,9 +523,17 @@
           <w:szCs w:val="23"/>
           <w:shd w:val="clear" w:color="auto" w:fill="FFFFFF"/>
         </w:rPr>
-        <w:t>hoặc</w:t>
-      </w:r>
-      <w:proofErr w:type="spellEnd"/>
+        <w:t>user: devuser</w:t>
+      </w:r>
+      <w:r>
+        <w:rPr>
+          <w:rFonts w:ascii="Segoe UI" w:hAnsi="Segoe UI" w:cs="Segoe UI"/>
+          <w:color w:val="242424"/>
+          <w:sz w:val="23"/>
+          <w:szCs w:val="23"/>
+        </w:rPr>
+        <w:br/>
+      </w:r>
       <w:r>
         <w:rPr>
           <w:rFonts w:ascii="Segoe UI" w:hAnsi="Segoe UI" w:cs="Segoe UI"/>
@@ -774,18 +542,15 @@
           <w:szCs w:val="23"/>
           <w:shd w:val="clear" w:color="auto" w:fill="FFFFFF"/>
         </w:rPr>
-        <w:t xml:space="preserve"> 171.244.5.68</w:t>
-      </w:r>
-      <w:r>
-        <w:rPr>
-          <w:rFonts w:ascii="Segoe UI" w:hAnsi="Segoe UI" w:cs="Segoe UI"/>
-          <w:color w:val="242424"/>
-          <w:sz w:val="23"/>
-          <w:szCs w:val="23"/>
-        </w:rPr>
-        <w:br/>
-      </w:r>
-      <w:r>
+        <w:t>password: matkhauskypexinanhgiangnhe</w:t>
+      </w:r>
+    </w:p>
+    <w:p>
+      <w:pPr>
+        <w:autoSpaceDE w:val="0"/>
+        <w:autoSpaceDN w:val="0"/>
+        <w:adjustRightInd w:val="0"/>
+        <w:spacing w:after="0" w:line="240" w:lineRule="auto"/>
         <w:rPr>
           <w:rFonts w:ascii="Segoe UI" w:hAnsi="Segoe UI" w:cs="Segoe UI"/>
           <w:color w:val="242424"/>
@@ -793,9 +558,22 @@
           <w:szCs w:val="23"/>
           <w:shd w:val="clear" w:color="auto" w:fill="FFFFFF"/>
         </w:rPr>
-        <w:t xml:space="preserve">user: </w:t>
-      </w:r>
-      <w:proofErr w:type="spellStart"/>
+      </w:pPr>
+    </w:p>
+    <w:p>
+      <w:pPr>
+        <w:autoSpaceDE w:val="0"/>
+        <w:autoSpaceDN w:val="0"/>
+        <w:adjustRightInd w:val="0"/>
+        <w:spacing w:after="0" w:line="240" w:lineRule="auto"/>
+        <w:rPr>
+          <w:rFonts w:ascii="Cascadia Mono" w:hAnsi="Cascadia Mono" w:cs="Cascadia Mono"/>
+          <w:color w:val="A31515"/>
+          <w:kern w:val="0"/>
+          <w:sz w:val="19"/>
+          <w:szCs w:val="19"/>
+        </w:rPr>
+      </w:pPr>
       <w:r>
         <w:rPr>
           <w:rFonts w:ascii="Segoe UI" w:hAnsi="Segoe UI" w:cs="Segoe UI"/>
@@ -804,17 +582,7 @@
           <w:szCs w:val="23"/>
           <w:shd w:val="clear" w:color="auto" w:fill="FFFFFF"/>
         </w:rPr>
-        <w:t>devuser</w:t>
-      </w:r>
-      <w:proofErr w:type="spellEnd"/>
-      <w:r>
-        <w:rPr>
-          <w:rFonts w:ascii="Segoe UI" w:hAnsi="Segoe UI" w:cs="Segoe UI"/>
-          <w:color w:val="242424"/>
-          <w:sz w:val="23"/>
-          <w:szCs w:val="23"/>
-        </w:rPr>
-        <w:br/>
+        <w:t>UAT Grab:</w:t>
       </w:r>
       <w:r>
         <w:rPr>
@@ -824,20 +592,48 @@
           <w:szCs w:val="23"/>
           <w:shd w:val="clear" w:color="auto" w:fill="FFFFFF"/>
         </w:rPr>
-        <w:t xml:space="preserve">password: </w:t>
-      </w:r>
-      <w:proofErr w:type="spellStart"/>
-      <w:r>
-        <w:rPr>
-          <w:rFonts w:ascii="Segoe UI" w:hAnsi="Segoe UI" w:cs="Segoe UI"/>
-          <w:color w:val="242424"/>
-          <w:sz w:val="23"/>
-          <w:szCs w:val="23"/>
-          <w:shd w:val="clear" w:color="auto" w:fill="FFFFFF"/>
-        </w:rPr>
-        <w:t>matkhauskypexinanhgiangnhe</w:t>
-      </w:r>
-      <w:proofErr w:type="spellEnd"/>
+        <w:br/>
+      </w:r>
+      <w:r>
+        <w:rPr>
+          <w:rFonts w:ascii="Cascadia Mono" w:hAnsi="Cascadia Mono" w:cs="Cascadia Mono"/>
+          <w:color w:val="A31515"/>
+          <w:kern w:val="0"/>
+          <w:sz w:val="19"/>
+          <w:szCs w:val="19"/>
+        </w:rPr>
+        <w:t>sftp://192.168.20.200</w:t>
+      </w:r>
+      <w:r>
+        <w:rPr>
+          <w:rFonts w:ascii="Cascadia Mono" w:hAnsi="Cascadia Mono" w:cs="Cascadia Mono"/>
+          <w:color w:val="A31515"/>
+          <w:kern w:val="0"/>
+          <w:sz w:val="19"/>
+          <w:szCs w:val="19"/>
+        </w:rPr>
+        <w:t xml:space="preserve">  (</w:t>
+      </w:r>
+      <w:r>
+        <w:rPr>
+          <w:rFonts w:ascii="Cascadia Mono" w:hAnsi="Cascadia Mono" w:cs="Cascadia Mono"/>
+          <w:color w:val="A31515"/>
+          <w:kern w:val="0"/>
+          <w:sz w:val="19"/>
+          <w:szCs w:val="19"/>
+        </w:rPr>
+        <w:t>sftp.hilo.com.vn</w:t>
+      </w:r>
+      <w:r>
+        <w:rPr>
+          <w:rFonts w:ascii="Cascadia Mono" w:hAnsi="Cascadia Mono" w:cs="Cascadia Mono"/>
+          <w:color w:val="A31515"/>
+          <w:kern w:val="0"/>
+          <w:sz w:val="19"/>
+          <w:szCs w:val="19"/>
+        </w:rPr>
+        <w:t>)</w:t>
+      </w:r>
     </w:p>
     <w:p>
       <w:pPr>
@@ -846,13 +642,23 @@
         <w:adjustRightInd w:val="0"/>
         <w:spacing w:after="0" w:line="240" w:lineRule="auto"/>
         <w:rPr>
-          <w:rFonts w:ascii="Segoe UI" w:hAnsi="Segoe UI" w:cs="Segoe UI"/>
-          <w:color w:val="242424"/>
-          <w:sz w:val="23"/>
-          <w:szCs w:val="23"/>
-          <w:shd w:val="clear" w:color="auto" w:fill="FFFFFF"/>
-        </w:rPr>
-      </w:pPr>
+          <w:rFonts w:ascii="Cascadia Mono" w:hAnsi="Cascadia Mono" w:cs="Cascadia Mono"/>
+          <w:color w:val="A31515"/>
+          <w:kern w:val="0"/>
+          <w:sz w:val="19"/>
+          <w:szCs w:val="19"/>
+        </w:rPr>
+      </w:pPr>
+      <w:r>
+        <w:rPr>
+          <w:rFonts w:ascii="Cascadia Mono" w:hAnsi="Cascadia Mono" w:cs="Cascadia Mono"/>
+          <w:color w:val="A31515"/>
+          <w:kern w:val="0"/>
+          <w:sz w:val="19"/>
+          <w:szCs w:val="19"/>
+        </w:rPr>
+        <w:t>user: sftp_user</w:t>
+      </w:r>
     </w:p>
     <w:p>
       <w:pPr>
@@ -870,65 +676,13 @@
       </w:pPr>
       <w:r>
         <w:rPr>
-          <w:rFonts w:ascii="Segoe UI" w:hAnsi="Segoe UI" w:cs="Segoe UI"/>
-          <w:color w:val="242424"/>
-          <w:sz w:val="23"/>
-          <w:szCs w:val="23"/>
-          <w:shd w:val="clear" w:color="auto" w:fill="FFFFFF"/>
-        </w:rPr>
-        <w:t>UAT Grab:</w:t>
-      </w:r>
-      <w:r>
-        <w:rPr>
-          <w:rFonts w:ascii="Segoe UI" w:hAnsi="Segoe UI" w:cs="Segoe UI"/>
-          <w:color w:val="242424"/>
-          <w:sz w:val="23"/>
-          <w:szCs w:val="23"/>
-          <w:shd w:val="clear" w:color="auto" w:fill="FFFFFF"/>
-        </w:rPr>
-        <w:br/>
-      </w:r>
-      <w:proofErr w:type="gramStart"/>
-      <w:r>
-        <w:rPr>
           <w:rFonts w:ascii="Cascadia Mono" w:hAnsi="Cascadia Mono" w:cs="Cascadia Mono"/>
           <w:color w:val="A31515"/>
           <w:kern w:val="0"/>
           <w:sz w:val="19"/>
           <w:szCs w:val="19"/>
         </w:rPr>
-        <w:t>sftp://192.168.20.200</w:t>
-      </w:r>
-      <w:r>
-        <w:rPr>
-          <w:rFonts w:ascii="Cascadia Mono" w:hAnsi="Cascadia Mono" w:cs="Cascadia Mono"/>
-          <w:color w:val="A31515"/>
-          <w:kern w:val="0"/>
-          <w:sz w:val="19"/>
-          <w:szCs w:val="19"/>
-        </w:rPr>
-        <w:t xml:space="preserve">  (</w:t>
-      </w:r>
-      <w:proofErr w:type="gramEnd"/>
-      <w:r>
-        <w:rPr>
-          <w:rFonts w:ascii="Cascadia Mono" w:hAnsi="Cascadia Mono" w:cs="Cascadia Mono"/>
-          <w:color w:val="A31515"/>
-          <w:kern w:val="0"/>
-          <w:sz w:val="19"/>
-          <w:szCs w:val="19"/>
-        </w:rPr>
-        <w:t>sftp.hilo.com.vn</w:t>
-      </w:r>
-      <w:r>
-        <w:rPr>
-          <w:rFonts w:ascii="Cascadia Mono" w:hAnsi="Cascadia Mono" w:cs="Cascadia Mono"/>
-          <w:color w:val="A31515"/>
-          <w:kern w:val="0"/>
-          <w:sz w:val="19"/>
-          <w:szCs w:val="19"/>
-        </w:rPr>
-        <w:t>)</w:t>
+        <w:t>password: jXNOuiuW3J8g7Uk</w:t>
       </w:r>
     </w:p>
     <w:p>
@@ -953,68 +707,6 @@
           <w:sz w:val="19"/>
           <w:szCs w:val="19"/>
         </w:rPr>
-        <w:t xml:space="preserve">user: </w:t>
-      </w:r>
-      <w:proofErr w:type="spellStart"/>
-      <w:r>
-        <w:rPr>
-          <w:rFonts w:ascii="Cascadia Mono" w:hAnsi="Cascadia Mono" w:cs="Cascadia Mono"/>
-          <w:color w:val="A31515"/>
-          <w:kern w:val="0"/>
-          <w:sz w:val="19"/>
-          <w:szCs w:val="19"/>
-        </w:rPr>
-        <w:t>sftp_user</w:t>
-      </w:r>
-      <w:proofErr w:type="spellEnd"/>
-    </w:p>
-    <w:p>
-      <w:pPr>
-        <w:autoSpaceDE w:val="0"/>
-        <w:autoSpaceDN w:val="0"/>
-        <w:adjustRightInd w:val="0"/>
-        <w:spacing w:after="0" w:line="240" w:lineRule="auto"/>
-        <w:rPr>
-          <w:rFonts w:ascii="Cascadia Mono" w:hAnsi="Cascadia Mono" w:cs="Cascadia Mono"/>
-          <w:color w:val="A31515"/>
-          <w:kern w:val="0"/>
-          <w:sz w:val="19"/>
-          <w:szCs w:val="19"/>
-        </w:rPr>
-      </w:pPr>
-      <w:r>
-        <w:rPr>
-          <w:rFonts w:ascii="Cascadia Mono" w:hAnsi="Cascadia Mono" w:cs="Cascadia Mono"/>
-          <w:color w:val="A31515"/>
-          <w:kern w:val="0"/>
-          <w:sz w:val="19"/>
-          <w:szCs w:val="19"/>
-        </w:rPr>
-        <w:t>password: jXNOuiuW3J8g7Uk</w:t>
-      </w:r>
-    </w:p>
-    <w:p>
-      <w:pPr>
-        <w:autoSpaceDE w:val="0"/>
-        <w:autoSpaceDN w:val="0"/>
-        <w:adjustRightInd w:val="0"/>
-        <w:spacing w:after="0" w:line="240" w:lineRule="auto"/>
-        <w:rPr>
-          <w:rFonts w:ascii="Cascadia Mono" w:hAnsi="Cascadia Mono" w:cs="Cascadia Mono"/>
-          <w:color w:val="A31515"/>
-          <w:kern w:val="0"/>
-          <w:sz w:val="19"/>
-          <w:szCs w:val="19"/>
-        </w:rPr>
-      </w:pPr>
-      <w:r>
-        <w:rPr>
-          <w:rFonts w:ascii="Cascadia Mono" w:hAnsi="Cascadia Mono" w:cs="Cascadia Mono"/>
-          <w:color w:val="A31515"/>
-          <w:kern w:val="0"/>
-          <w:sz w:val="19"/>
-          <w:szCs w:val="19"/>
-        </w:rPr>
         <w:t>port: 22</w:t>
       </w:r>
     </w:p>
@@ -1091,7 +783,6 @@
           <w:szCs w:val="19"/>
         </w:rPr>
       </w:pPr>
-      <w:proofErr w:type="spellStart"/>
       <w:r>
         <w:rPr>
           <w:rFonts w:ascii="Cascadia Mono" w:hAnsi="Cascadia Mono" w:cs="Cascadia Mono"/>
@@ -1102,7 +793,6 @@
         </w:rPr>
         <w:t>dieud</w:t>
       </w:r>
-      <w:proofErr w:type="spellEnd"/>
     </w:p>
     <w:p>
       <w:pPr>
@@ -1144,15 +834,7 @@
     <w:p/>
     <w:p>
       <w:r>
-        <w:t>"</w:t>
-      </w:r>
-      <w:proofErr w:type="spellStart"/>
-      <w:r>
-        <w:t>IMAPConfigs</w:t>
-      </w:r>
-      <w:proofErr w:type="spellEnd"/>
-      <w:r>
-        <w:t>": [</w:t>
+        <w:t>"IMAPConfigs": [</w:t>
       </w:r>
     </w:p>
     <w:p>
@@ -1181,28 +863,12 @@
     </w:p>
     <w:p>
       <w:r>
-        <w:t xml:space="preserve">      "Password": "</w:t>
-      </w:r>
-      <w:proofErr w:type="spellStart"/>
-      <w:r>
-        <w:t>lsyeqnwpquzhjdpq</w:t>
-      </w:r>
-      <w:proofErr w:type="spellEnd"/>
-      <w:r>
-        <w:t>",</w:t>
-      </w:r>
-    </w:p>
-    <w:p>
-      <w:r>
-        <w:t xml:space="preserve">      "</w:t>
-      </w:r>
-      <w:proofErr w:type="spellStart"/>
-      <w:r>
-        <w:t>isSSL</w:t>
-      </w:r>
-      <w:proofErr w:type="spellEnd"/>
-      <w:r>
-        <w:t>": true</w:t>
+        <w:t xml:space="preserve">      "Password": "lsyeqnwpquzhjdpq",</w:t>
+      </w:r>
+    </w:p>
+    <w:p>
+      <w:r>
+        <w:t xml:space="preserve">      "isSSL": true</w:t>
       </w:r>
     </w:p>
     <w:p>
@@ -1237,10 +903,13 @@
           <w:szCs w:val="24"/>
           <w14:ligatures w14:val="none"/>
         </w:rPr>
-        <w:t>"</w:t>
-      </w:r>
-      <w:proofErr w:type="spellStart"/>
-      <w:r>
+        <w:t>"IMAPConfigs": [</w:t>
+      </w:r>
+    </w:p>
+    <w:p>
+      <w:pPr>
+        <w:wordWrap w:val="0"/>
+        <w:spacing w:after="0" w:line="300" w:lineRule="atLeast"/>
         <w:rPr>
           <w:rFonts w:ascii="Times New Roman" w:eastAsia="Times New Roman" w:hAnsi="Times New Roman" w:cs="Times New Roman"/>
           <w:kern w:val="0"/>
@@ -1248,9 +917,7 @@
           <w:szCs w:val="24"/>
           <w14:ligatures w14:val="none"/>
         </w:rPr>
-        <w:t>IMAPConfigs</w:t>
-      </w:r>
-      <w:proofErr w:type="spellEnd"/>
+      </w:pPr>
       <w:r>
         <w:rPr>
           <w:rFonts w:ascii="Times New Roman" w:eastAsia="Times New Roman" w:hAnsi="Times New Roman" w:cs="Times New Roman"/>
@@ -1259,7 +926,7 @@
           <w:szCs w:val="24"/>
           <w14:ligatures w14:val="none"/>
         </w:rPr>
-        <w:t>": [</w:t>
+        <w:t>{     </w:t>
       </w:r>
     </w:p>
     <w:p>
@@ -1282,7 +949,7 @@
           <w:szCs w:val="24"/>
           <w14:ligatures w14:val="none"/>
         </w:rPr>
-        <w:t>{     </w:t>
+        <w:t>"Host": "imap.gmail.com",     </w:t>
       </w:r>
     </w:p>
     <w:p>
@@ -1305,7 +972,7 @@
           <w:szCs w:val="24"/>
           <w14:ligatures w14:val="none"/>
         </w:rPr>
-        <w:t>"Host": "imap.gmail.com",     </w:t>
+        <w:t>"Port": 993,     </w:t>
       </w:r>
     </w:p>
     <w:p>
@@ -1328,7 +995,7 @@
           <w:szCs w:val="24"/>
           <w14:ligatures w14:val="none"/>
         </w:rPr>
-        <w:t>"Port": 993,     </w:t>
+        <w:t>"User": "longdieu500@gmail.com",     </w:t>
       </w:r>
     </w:p>
     <w:p>
@@ -1351,7 +1018,7 @@
           <w:szCs w:val="24"/>
           <w14:ligatures w14:val="none"/>
         </w:rPr>
-        <w:t>"User": "longdieu500@gmail.com",     </w:t>
+        <w:t>"Password": "exglvabnluttvxzu",     </w:t>
       </w:r>
     </w:p>
     <w:p>
@@ -1374,74 +1041,7 @@
           <w:szCs w:val="24"/>
           <w14:ligatures w14:val="none"/>
         </w:rPr>
-        <w:t>"Password": "</w:t>
-      </w:r>
-      <w:proofErr w:type="spellStart"/>
-      <w:r>
-        <w:rPr>
-          <w:rFonts w:ascii="Times New Roman" w:eastAsia="Times New Roman" w:hAnsi="Times New Roman" w:cs="Times New Roman"/>
-          <w:kern w:val="0"/>
-          <w:sz w:val="24"/>
-          <w:szCs w:val="24"/>
-          <w14:ligatures w14:val="none"/>
-        </w:rPr>
-        <w:t>exglvabnluttvxzu</w:t>
-      </w:r>
-      <w:proofErr w:type="spellEnd"/>
-      <w:r>
-        <w:rPr>
-          <w:rFonts w:ascii="Times New Roman" w:eastAsia="Times New Roman" w:hAnsi="Times New Roman" w:cs="Times New Roman"/>
-          <w:kern w:val="0"/>
-          <w:sz w:val="24"/>
-          <w:szCs w:val="24"/>
-          <w14:ligatures w14:val="none"/>
-        </w:rPr>
-        <w:t>",     </w:t>
-      </w:r>
-    </w:p>
-    <w:p>
-      <w:pPr>
-        <w:wordWrap w:val="0"/>
-        <w:spacing w:after="0" w:line="300" w:lineRule="atLeast"/>
-        <w:rPr>
-          <w:rFonts w:ascii="Times New Roman" w:eastAsia="Times New Roman" w:hAnsi="Times New Roman" w:cs="Times New Roman"/>
-          <w:kern w:val="0"/>
-          <w:sz w:val="24"/>
-          <w:szCs w:val="24"/>
-          <w14:ligatures w14:val="none"/>
-        </w:rPr>
-      </w:pPr>
-      <w:r>
-        <w:rPr>
-          <w:rFonts w:ascii="Times New Roman" w:eastAsia="Times New Roman" w:hAnsi="Times New Roman" w:cs="Times New Roman"/>
-          <w:kern w:val="0"/>
-          <w:sz w:val="24"/>
-          <w:szCs w:val="24"/>
-          <w14:ligatures w14:val="none"/>
-        </w:rPr>
-        <w:t>"</w:t>
-      </w:r>
-      <w:proofErr w:type="spellStart"/>
-      <w:r>
-        <w:rPr>
-          <w:rFonts w:ascii="Times New Roman" w:eastAsia="Times New Roman" w:hAnsi="Times New Roman" w:cs="Times New Roman"/>
-          <w:kern w:val="0"/>
-          <w:sz w:val="24"/>
-          <w:szCs w:val="24"/>
-          <w14:ligatures w14:val="none"/>
-        </w:rPr>
-        <w:t>isSSL</w:t>
-      </w:r>
-      <w:proofErr w:type="spellEnd"/>
-      <w:r>
-        <w:rPr>
-          <w:rFonts w:ascii="Times New Roman" w:eastAsia="Times New Roman" w:hAnsi="Times New Roman" w:cs="Times New Roman"/>
-          <w:kern w:val="0"/>
-          <w:sz w:val="24"/>
-          <w:szCs w:val="24"/>
-          <w14:ligatures w14:val="none"/>
-        </w:rPr>
-        <w:t>": true     </w:t>
+        <w:t>"isSSL": true     </w:t>
       </w:r>
     </w:p>
     <w:p>
@@ -1553,11 +1153,9 @@
       </w:hyperlink>
     </w:p>
     <w:p>
-      <w:proofErr w:type="spellStart"/>
       <w:r>
         <w:t>dieud</w:t>
       </w:r>
-      <w:proofErr w:type="spellEnd"/>
     </w:p>
     <w:p>
       <w:r>
@@ -1585,18 +1183,8 @@
       </w:hyperlink>
     </w:p>
     <w:p>
-      <w:proofErr w:type="spellStart"/>
-      <w:proofErr w:type="gramStart"/>
-      <w:r>
-        <w:t>Fpt</w:t>
-      </w:r>
-      <w:proofErr w:type="spellEnd"/>
-      <w:r>
-        <w:t>;;</w:t>
-      </w:r>
-      <w:proofErr w:type="gramEnd"/>
-      <w:r>
-        <w:t>123</w:t>
+      <w:r>
+        <w:t>Fpt;;123</w:t>
       </w:r>
     </w:p>
     <w:p>
@@ -1665,11 +1253,9 @@
       </w:hyperlink>
     </w:p>
     <w:p>
-      <w:proofErr w:type="spellStart"/>
       <w:r>
         <w:t>dieudoan</w:t>
       </w:r>
-      <w:proofErr w:type="spellEnd"/>
     </w:p>
     <w:p>
       <w:r>
@@ -1755,11 +1341,9 @@
       </w:hyperlink>
     </w:p>
     <w:p>
-      <w:proofErr w:type="spellStart"/>
       <w:r>
         <w:t>dieud</w:t>
       </w:r>
-      <w:proofErr w:type="spellEnd"/>
     </w:p>
     <w:p>
       <w:r>
@@ -1777,11 +1361,9 @@
       </w:hyperlink>
     </w:p>
     <w:p>
-      <w:proofErr w:type="spellStart"/>
       <w:r>
         <w:t>mkyong</w:t>
       </w:r>
-      <w:proofErr w:type="spellEnd"/>
     </w:p>
     <w:p>
       <w:r>
@@ -1990,79 +1572,7 @@
           <w:szCs w:val="28"/>
           <w14:ligatures w14:val="none"/>
         </w:rPr>
-        <w:t>Customer: uathddtv2portal.hilo.com.vn (</w:t>
-      </w:r>
-      <w:proofErr w:type="spellStart"/>
-      <w:r>
-        <w:rPr>
-          <w:rFonts w:ascii="Aptos" w:eastAsia="Times New Roman" w:hAnsi="Aptos" w:cs="Segoe UI"/>
-          <w:color w:val="000000"/>
-          <w:kern w:val="0"/>
-          <w:sz w:val="28"/>
-          <w:szCs w:val="28"/>
-          <w14:ligatures w14:val="none"/>
-        </w:rPr>
-        <w:t>chưa</w:t>
-      </w:r>
-      <w:proofErr w:type="spellEnd"/>
-      <w:r>
-        <w:rPr>
-          <w:rFonts w:ascii="Aptos" w:eastAsia="Times New Roman" w:hAnsi="Aptos" w:cs="Segoe UI"/>
-          <w:color w:val="000000"/>
-          <w:kern w:val="0"/>
-          <w:sz w:val="28"/>
-          <w:szCs w:val="28"/>
-          <w14:ligatures w14:val="none"/>
-        </w:rPr>
-        <w:t xml:space="preserve"> </w:t>
-      </w:r>
-      <w:proofErr w:type="spellStart"/>
-      <w:r>
-        <w:rPr>
-          <w:rFonts w:ascii="Aptos" w:eastAsia="Times New Roman" w:hAnsi="Aptos" w:cs="Segoe UI"/>
-          <w:color w:val="000000"/>
-          <w:kern w:val="0"/>
-          <w:sz w:val="28"/>
-          <w:szCs w:val="28"/>
-          <w14:ligatures w14:val="none"/>
-        </w:rPr>
-        <w:t>phát</w:t>
-      </w:r>
-      <w:proofErr w:type="spellEnd"/>
-      <w:r>
-        <w:rPr>
-          <w:rFonts w:ascii="Aptos" w:eastAsia="Times New Roman" w:hAnsi="Aptos" w:cs="Segoe UI"/>
-          <w:color w:val="000000"/>
-          <w:kern w:val="0"/>
-          <w:sz w:val="28"/>
-          <w:szCs w:val="28"/>
-          <w14:ligatures w14:val="none"/>
-        </w:rPr>
-        <w:t xml:space="preserve"> </w:t>
-      </w:r>
-      <w:proofErr w:type="spellStart"/>
-      <w:r>
-        <w:rPr>
-          <w:rFonts w:ascii="Aptos" w:eastAsia="Times New Roman" w:hAnsi="Aptos" w:cs="Segoe UI"/>
-          <w:color w:val="000000"/>
-          <w:kern w:val="0"/>
-          <w:sz w:val="28"/>
-          <w:szCs w:val="28"/>
-          <w14:ligatures w14:val="none"/>
-        </w:rPr>
-        <w:t>triển</w:t>
-      </w:r>
-      <w:proofErr w:type="spellEnd"/>
-      <w:r>
-        <w:rPr>
-          <w:rFonts w:ascii="Aptos" w:eastAsia="Times New Roman" w:hAnsi="Aptos" w:cs="Segoe UI"/>
-          <w:color w:val="000000"/>
-          <w:kern w:val="0"/>
-          <w:sz w:val="28"/>
-          <w:szCs w:val="28"/>
-          <w14:ligatures w14:val="none"/>
-        </w:rPr>
-        <w:t>)</w:t>
+        <w:t>Customer: uathddtv2portal.hilo.com.vn (chưa phát triển)</w:t>
       </w:r>
     </w:p>
     <w:p>
@@ -2104,55 +1614,7 @@
           <w:szCs w:val="28"/>
           <w14:ligatures w14:val="none"/>
         </w:rPr>
-        <w:t xml:space="preserve">Thông tin </w:t>
-      </w:r>
-      <w:proofErr w:type="spellStart"/>
-      <w:r>
-        <w:rPr>
-          <w:rFonts w:ascii="Aptos" w:eastAsia="Times New Roman" w:hAnsi="Aptos" w:cs="Times New Roman"/>
-          <w:color w:val="000000"/>
-          <w:kern w:val="0"/>
-          <w:sz w:val="28"/>
-          <w:szCs w:val="28"/>
-          <w14:ligatures w14:val="none"/>
-        </w:rPr>
-        <w:t>truy</w:t>
-      </w:r>
-      <w:proofErr w:type="spellEnd"/>
-      <w:r>
-        <w:rPr>
-          <w:rFonts w:ascii="Aptos" w:eastAsia="Times New Roman" w:hAnsi="Aptos" w:cs="Times New Roman"/>
-          <w:color w:val="000000"/>
-          <w:kern w:val="0"/>
-          <w:sz w:val="28"/>
-          <w:szCs w:val="28"/>
-          <w14:ligatures w14:val="none"/>
-        </w:rPr>
-        <w:t xml:space="preserve"> </w:t>
-      </w:r>
-      <w:proofErr w:type="spellStart"/>
-      <w:r>
-        <w:rPr>
-          <w:rFonts w:ascii="Aptos" w:eastAsia="Times New Roman" w:hAnsi="Aptos" w:cs="Times New Roman"/>
-          <w:color w:val="000000"/>
-          <w:kern w:val="0"/>
-          <w:sz w:val="28"/>
-          <w:szCs w:val="28"/>
-          <w14:ligatures w14:val="none"/>
-        </w:rPr>
-        <w:t>cập</w:t>
-      </w:r>
-      <w:proofErr w:type="spellEnd"/>
-      <w:r>
-        <w:rPr>
-          <w:rFonts w:ascii="Aptos" w:eastAsia="Times New Roman" w:hAnsi="Aptos" w:cs="Times New Roman"/>
-          <w:color w:val="000000"/>
-          <w:kern w:val="0"/>
-          <w:sz w:val="28"/>
-          <w:szCs w:val="28"/>
-          <w14:ligatures w14:val="none"/>
-        </w:rPr>
-        <w:t xml:space="preserve"> Manager:</w:t>
+        <w:t>Thông tin truy cập Manager:</w:t>
       </w:r>
     </w:p>
     <w:p>
@@ -2298,7 +1760,6 @@
         </w:rPr>
         <w:t xml:space="preserve">account: </w:t>
       </w:r>
-      <w:proofErr w:type="spellStart"/>
       <w:r>
         <w:rPr>
           <w:rFonts w:ascii="Aptos" w:eastAsia="Times New Roman" w:hAnsi="Aptos" w:cs="Segoe UI"/>
@@ -2310,7 +1771,6 @@
         </w:rPr>
         <w:t>grabAccountant</w:t>
       </w:r>
-      <w:proofErr w:type="spellEnd"/>
       <w:r>
         <w:rPr>
           <w:rFonts w:ascii="Aptos" w:eastAsia="Times New Roman" w:hAnsi="Aptos" w:cs="Segoe UI"/>
@@ -2412,7 +1872,6 @@
           <w14:ligatures w14:val="none"/>
         </w:rPr>
       </w:pPr>
-      <w:proofErr w:type="spellStart"/>
       <w:r>
         <w:rPr>
           <w:rFonts w:ascii="Aptos" w:eastAsia="Times New Roman" w:hAnsi="Aptos" w:cs="Segoe UI"/>
@@ -2422,56 +1881,175 @@
           <w:szCs w:val="28"/>
           <w14:ligatures w14:val="none"/>
         </w:rPr>
-        <w:t>uat</w:t>
-      </w:r>
-      <w:proofErr w:type="spellEnd"/>
-      <w:r>
-        <w:rPr>
-          <w:rFonts w:ascii="Aptos" w:eastAsia="Times New Roman" w:hAnsi="Aptos" w:cs="Segoe UI"/>
-          <w:color w:val="000000"/>
-          <w:kern w:val="0"/>
-          <w:sz w:val="28"/>
-          <w:szCs w:val="28"/>
-          <w14:ligatures w14:val="none"/>
-        </w:rPr>
-        <w:t>: root/qAdNLB5mOEpxip24#</w:t>
-      </w:r>
-    </w:p>
-    <w:p>
-      <w:proofErr w:type="gramStart"/>
-      <w:r>
-        <w:t>gitlab.com :</w:t>
-      </w:r>
-      <w:proofErr w:type="gramEnd"/>
-      <w:r>
-        <w:t xml:space="preserve"> @798508!</w:t>
+        <w:t>uat: root/qAdNLB5mOEpxip24#</w:t>
+      </w:r>
+    </w:p>
+    <w:p>
+      <w:r>
+        <w:t>gitlab.com : @798508!</w:t>
       </w:r>
     </w:p>
     <w:p/>
     <w:p>
-      <w:proofErr w:type="spellStart"/>
-      <w:r>
-        <w:t>Icu</w:t>
-      </w:r>
-      <w:proofErr w:type="spellEnd"/>
-      <w:r>
-        <w:t xml:space="preserve"> </w:t>
-      </w:r>
-      <w:proofErr w:type="spellStart"/>
-      <w:r>
-        <w:t>vpn</w:t>
-      </w:r>
-      <w:proofErr w:type="spellEnd"/>
-      <w:r>
-        <w:t xml:space="preserve">: </w:t>
-      </w:r>
-      <w:proofErr w:type="spellStart"/>
-      <w:r>
-        <w:t>doandieu</w:t>
-      </w:r>
-      <w:proofErr w:type="spellEnd"/>
-      <w:r>
-        <w:t>/</w:t>
+      <w:r>
+        <w:t>Icu vpn: doandieu/</w:t>
+      </w:r>
+    </w:p>
+    <w:p>
+      <w:r>
+        <w:t>AHAMOVE</w:t>
+      </w:r>
+    </w:p>
+    <w:p>
+      <w:r>
+        <w:t>"SMTPConfig": {</w:t>
+      </w:r>
+    </w:p>
+    <w:p>
+      <w:r>
+        <w:t xml:space="preserve">  "Host": "smtp.gmail.com",</w:t>
+      </w:r>
+    </w:p>
+    <w:p>
+      <w:r>
+        <w:t xml:space="preserve">  "Port": 465,</w:t>
+      </w:r>
+    </w:p>
+    <w:p>
+      <w:r>
+        <w:t xml:space="preserve">  "User": "ketoan-noreply@ahamove.com",</w:t>
+      </w:r>
+    </w:p>
+    <w:p>
+      <w:r>
+        <w:t xml:space="preserve">  "Password": "dfjuyuoopwdmulnp",</w:t>
+      </w:r>
+    </w:p>
+    <w:p>
+      <w:r>
+        <w:t xml:space="preserve">  "isSSL": true</w:t>
+      </w:r>
+    </w:p>
+    <w:p>
+      <w:r>
+        <w:t>},</w:t>
+      </w:r>
+    </w:p>
+    <w:p/>
+    <w:p>
+      <w:r>
+        <w:t>HARAVAN</w:t>
+      </w:r>
+    </w:p>
+    <w:p>
+      <w:r>
+        <w:t>Thông tin SMTP :</w:t>
+      </w:r>
+    </w:p>
+    <w:p>
+      <w:r>
+        <w:t>Email Address : e-invoice@haravan-mailer.com</w:t>
+      </w:r>
+    </w:p>
+    <w:p>
+      <w:r>
+        <w:t>Mật khẩu :  VRZCB6Ot2knSj39I</w:t>
+      </w:r>
+    </w:p>
+    <w:p>
+      <w:r>
+        <w:t>SMTP Server:  mail.smtp2go.com</w:t>
+      </w:r>
+    </w:p>
+    <w:p>
+      <w:r>
+        <w:t>SMTP Port: 2525</w:t>
+      </w:r>
+    </w:p>
+    <w:p>
+      <w:r>
+        <w:t>Alternative ports: 8025, 587, 80 or 25. TLS is available on the same ports.</w:t>
+      </w:r>
+    </w:p>
+    <w:p>
+      <w:r>
+        <w:t>SSL is available on ports 465, 8465 and 443</w:t>
+      </w:r>
+    </w:p>
+    <w:p/>
+    <w:p>
+      <w:hyperlink r:id="rId26" w:tgtFrame="_blank" w:tooltip="https://gsm-einvoice-staff.hilo.com.vn" w:history="1">
+        <w:r>
+          <w:rPr>
+            <w:rStyle w:val="Hyperlink"/>
+          </w:rPr>
+          <w:t>https://gsm-einvoice-staff.hilo.com.vn</w:t>
+        </w:r>
+      </w:hyperlink>
+      <w:r>
+        <w:t> – Cổng quản lý hóa đơn</w:t>
+      </w:r>
+      <w:r>
+        <w:br/>
+      </w:r>
+      <w:hyperlink r:id="rId27" w:tgtFrame="_blank" w:tooltip="https://gsm-einvoice.hilo.com.vn" w:history="1">
+        <w:r>
+          <w:rPr>
+            <w:rStyle w:val="Hyperlink"/>
+          </w:rPr>
+          <w:t>https://gsm-einvoice.hilo.com.vn</w:t>
+        </w:r>
+      </w:hyperlink>
+      <w:r>
+        <w:t> – Cổng tra cứu hóa đơn</w:t>
+      </w:r>
+      <w:r>
+        <w:br/>
+      </w:r>
+      <w:hyperlink r:id="rId28" w:tgtFrame="_blank" w:tooltip="https://gsm-einvoice-api.hilo.com.vn" w:history="1">
+        <w:r>
+          <w:rPr>
+            <w:rStyle w:val="Hyperlink"/>
+          </w:rPr>
+          <w:t>https://gsm-einvoice-api.hilo.com.vn</w:t>
+        </w:r>
+      </w:hyperlink>
+      <w:r>
+        <w:t> – Cổng API hóa đơn</w:t>
+      </w:r>
+      <w:r>
+        <w:br/>
+      </w:r>
+      <w:hyperlink r:id="rId29" w:tgtFrame="_blank" w:tooltip="https://gsm-einvoice-admin.hilo.com.vn" w:history="1">
+        <w:r>
+          <w:rPr>
+            <w:rStyle w:val="Hyperlink"/>
+          </w:rPr>
+          <w:t>https://gsm-einvoice-admin.hilo.com.vn</w:t>
+        </w:r>
+      </w:hyperlink>
+      <w:r>
+        <w:t> – Cổng quản trị hệ thống hóa đơn GSM</w:t>
+      </w:r>
+    </w:p>
+    <w:p>
+      <w:r>
+        <w:lastRenderedPageBreak/>
+        <w:t>lệnh xóa các docker image không dùng: docker system prune a</w:t>
+      </w:r>
+    </w:p>
+    <w:p/>
+    <w:p>
+      <w:hyperlink r:id="rId30" w:history="1">
+        <w:r>
+          <w:rPr>
+            <w:rStyle w:val="Hyperlink"/>
+          </w:rPr>
+          <w:t>https://tctn.hilo.com.vn/authentication/signin</w:t>
+        </w:r>
+      </w:hyperlink>
+      <w:r>
+        <w:t xml:space="preserve">       root/root</w:t>
       </w:r>
     </w:p>
     <w:p/>
@@ -2486,7 +2064,7 @@
 </file>
 
 <file path=word/numbering.xml><?xml version="1.0" encoding="utf-8"?>
-<w:numbering xmlns:wpc="http://schemas.microsoft.com/office/word/2010/wordprocessingCanvas" xmlns:cx="http://schemas.microsoft.com/office/drawing/2014/chartex" xmlns:cx1="http://schemas.microsoft.com/office/drawing/2015/9/8/chartex" xmlns:cx2="http://schemas.microsoft.com/office/drawing/2015/10/21/chartex" xmlns:cx3="http://schemas.microsoft.com/office/drawing/2016/5/9/chartex" xmlns:cx4="http://schemas.microsoft.com/office/drawing/2016/5/10/chartex" xmlns:cx5="http://schemas.microsoft.com/office/drawing/2016/5/11/chartex" xmlns:cx6="http://schemas.microsoft.com/office/drawing/2016/5/12/chartex" xmlns:cx7="http://schemas.microsoft.com/office/drawing/2016/5/13/chartex" xmlns:cx8="http://schemas.microsoft.com/office/drawing/2016/5/14/chartex" xmlns:mc="http://schemas.openxmlformats.org/markup-compatibility/2006" xmlns:aink="http://schemas.microsoft.com/office/drawing/2016/ink" xmlns:am3d="http://schemas.microsoft.com/office/drawing/2017/model3d" xmlns:o="urn:schemas-microsoft-com:office:office" xmlns:oel="http://schemas.microsoft.com/office/2019/extlst" xmlns:r="http://schemas.openxmlformats.org/officeDocument/2006/relationships" xmlns:m="http://schemas.openxmlformats.org/officeDocument/2006/math" xmlns:v="urn:schemas-microsoft-com:vml" xmlns:wp14="http://schemas.microsoft.com/office/word/2010/wordprocessingDrawing" xmlns:wp="http://schemas.openxmlformats.org/drawingml/2006/wordprocessingDrawing" xmlns:w10="urn:schemas-microsoft-com:office:word" xmlns:w="http://schemas.openxmlformats.org/wordprocessingml/2006/main" xmlns:w14="http://schemas.microsoft.com/office/word/2010/wordml" xmlns:w15="http://schemas.microsoft.com/office/word/2012/wordml" xmlns:w16cex="http://schemas.microsoft.com/office/word/2018/wordml/cex" xmlns:w16cid="http://schemas.microsoft.com/office/word/2016/wordml/cid" xmlns:w16="http://schemas.microsoft.com/office/word/2018/wordml" xmlns:w16du="http://schemas.microsoft.com/office/word/2023/wordml/word16du" xmlns:w16sdtdh="http://schemas.microsoft.com/office/word/2020/wordml/sdtdatahash" xmlns:w16sdtfl="http://schemas.microsoft.com/office/word/2024/wordml/sdtformatlock" xmlns:w16se="http://schemas.microsoft.com/office/word/2015/wordml/symex" xmlns:wpg="http://schemas.microsoft.com/office/word/2010/wordprocessingGroup" xmlns:wpi="http://schemas.microsoft.com/office/word/2010/wordprocessingInk" xmlns:wne="http://schemas.microsoft.com/office/word/2006/wordml" xmlns:wps="http://schemas.microsoft.com/office/word/2010/wordprocessingShape" mc:Ignorable="w14 w15 w16se w16cid w16 w16cex w16sdtdh w16sdtfl w16du wp14">
+<w:numbering xmlns:wpc="http://schemas.microsoft.com/office/word/2010/wordprocessingCanvas" xmlns:cx="http://schemas.microsoft.com/office/drawing/2014/chartex" xmlns:cx1="http://schemas.microsoft.com/office/drawing/2015/9/8/chartex" xmlns:cx2="http://schemas.microsoft.com/office/drawing/2015/10/21/chartex" xmlns:cx3="http://schemas.microsoft.com/office/drawing/2016/5/9/chartex" xmlns:cx4="http://schemas.microsoft.com/office/drawing/2016/5/10/chartex" xmlns:cx5="http://schemas.microsoft.com/office/drawing/2016/5/11/chartex" xmlns:cx6="http://schemas.microsoft.com/office/drawing/2016/5/12/chartex" xmlns:cx7="http://schemas.microsoft.com/office/drawing/2016/5/13/chartex" xmlns:cx8="http://schemas.microsoft.com/office/drawing/2016/5/14/chartex" xmlns:mc="http://schemas.openxmlformats.org/markup-compatibility/2006" xmlns:aink="http://schemas.microsoft.com/office/drawing/2016/ink" xmlns:am3d="http://schemas.microsoft.com/office/drawing/2017/model3d" xmlns:o="urn:schemas-microsoft-com:office:office" xmlns:oel="http://schemas.microsoft.com/office/2019/extlst" xmlns:r="http://schemas.openxmlformats.org/officeDocument/2006/relationships" xmlns:m="http://schemas.openxmlformats.org/officeDocument/2006/math" xmlns:v="urn:schemas-microsoft-com:vml" xmlns:wp14="http://schemas.microsoft.com/office/word/2010/wordprocessingDrawing" xmlns:wp="http://schemas.openxmlformats.org/drawingml/2006/wordprocessingDrawing" xmlns:w10="urn:schemas-microsoft-com:office:word" xmlns:w="http://schemas.openxmlformats.org/wordprocessingml/2006/main" xmlns:w14="http://schemas.microsoft.com/office/word/2010/wordml" xmlns:w15="http://schemas.microsoft.com/office/word/2012/wordml" xmlns:w16cex="http://schemas.microsoft.com/office/word/2018/wordml/cex" xmlns:w16cid="http://schemas.microsoft.com/office/word/2016/wordml/cid" xmlns:w16="http://schemas.microsoft.com/office/word/2018/wordml" xmlns:w16sdtdh="http://schemas.microsoft.com/office/word/2020/wordml/sdtdatahash" xmlns:w16se="http://schemas.microsoft.com/office/word/2015/wordml/symex" xmlns:wpg="http://schemas.microsoft.com/office/word/2010/wordprocessingGroup" xmlns:wpi="http://schemas.microsoft.com/office/word/2010/wordprocessingInk" xmlns:wne="http://schemas.microsoft.com/office/word/2006/wordml" xmlns:wps="http://schemas.microsoft.com/office/word/2010/wordprocessingShape" mc:Ignorable="w14 w15 w16se w16cid w16 w16cex w16sdtdh wp14">
   <w:abstractNum w:abstractNumId="0" w15:restartNumberingAfterBreak="0">
     <w:nsid w:val="1926005F"/>
     <w:multiLevelType w:val="multilevel"/>
@@ -2910,7 +2488,7 @@
 </file>
 
 <file path=word/styles.xml><?xml version="1.0" encoding="utf-8"?>
-<w:styles xmlns:mc="http://schemas.openxmlformats.org/markup-compatibility/2006" xmlns:r="http://schemas.openxmlformats.org/officeDocument/2006/relationships" xmlns:w="http://schemas.openxmlformats.org/wordprocessingml/2006/main" xmlns:w14="http://schemas.microsoft.com/office/word/2010/wordml" xmlns:w15="http://schemas.microsoft.com/office/word/2012/wordml" xmlns:w16cex="http://schemas.microsoft.com/office/word/2018/wordml/cex" xmlns:w16cid="http://schemas.microsoft.com/office/word/2016/wordml/cid" xmlns:w16="http://schemas.microsoft.com/office/word/2018/wordml" xmlns:w16du="http://schemas.microsoft.com/office/word/2023/wordml/word16du" xmlns:w16sdtdh="http://schemas.microsoft.com/office/word/2020/wordml/sdtdatahash" xmlns:w16sdtfl="http://schemas.microsoft.com/office/word/2024/wordml/sdtformatlock" xmlns:w16se="http://schemas.microsoft.com/office/word/2015/wordml/symex" mc:Ignorable="w14 w15 w16se w16cid w16 w16cex w16sdtdh w16sdtfl w16du">
+<w:styles xmlns:mc="http://schemas.openxmlformats.org/markup-compatibility/2006" xmlns:r="http://schemas.openxmlformats.org/officeDocument/2006/relationships" xmlns:w="http://schemas.openxmlformats.org/wordprocessingml/2006/main" xmlns:w14="http://schemas.microsoft.com/office/word/2010/wordml" xmlns:w15="http://schemas.microsoft.com/office/word/2012/wordml" xmlns:w16cex="http://schemas.microsoft.com/office/word/2018/wordml/cex" xmlns:w16cid="http://schemas.microsoft.com/office/word/2016/wordml/cid" xmlns:w16="http://schemas.microsoft.com/office/word/2018/wordml" xmlns:w16sdtdh="http://schemas.microsoft.com/office/word/2020/wordml/sdtdatahash" xmlns:w16se="http://schemas.microsoft.com/office/word/2015/wordml/symex" mc:Ignorable="w14 w15 w16se w16cid w16 w16cex w16sdtdh">
   <w:docDefaults>
     <w:rPrDefault>
       <w:rPr>
@@ -3381,6 +2959,18 @@
       <w:shd w:val="clear" w:color="auto" w:fill="E1DFDD"/>
     </w:rPr>
   </w:style>
+  <w:style w:type="character" w:styleId="FollowedHyperlink">
+    <w:name w:val="FollowedHyperlink"/>
+    <w:basedOn w:val="DefaultParagraphFont"/>
+    <w:uiPriority w:val="99"/>
+    <w:semiHidden/>
+    <w:unhideWhenUsed/>
+    <w:rsid w:val="007A0847"/>
+    <w:rPr>
+      <w:color w:val="954F72" w:themeColor="followedHyperlink"/>
+      <w:u w:val="single"/>
+    </w:rPr>
+  </w:style>
 </w:styles>
 </file>
 

</xml_diff>